<commit_message>
everything needed to build this tutorial. to continue working from this, look into readme_things2CHANGE.txt, as well as Tutorial_v2.docx
</commit_message>
<xml_diff>
--- a/README.docx
+++ b/README.docx
@@ -30,13 +30,11 @@
             <v:path o:extrusionok="f" gradientshapeok="t" o:connecttype="rect"/>
             <o:lock v:ext="edit" aspectratio="t"/>
           </v:shapetype>
-          <v:shape id="_x0000_i1025" type="#_x0000_t75" style="width:262.5pt;height:88pt">
+          <v:shape id="_x0000_i1025" type="#_x0000_t75" style="width:262.4pt;height:88.1pt">
             <v:imagedata r:id="rId8" o:title="Timepath_header_linkedin"/>
           </v:shape>
         </w:pict>
       </w:r>
-      <w:bookmarkStart w:id="0" w:name="_GoBack"/>
-      <w:bookmarkEnd w:id="0"/>
       <w:r>
         <w:rPr>
           <w:lang w:val="en-US"/>
@@ -66,37 +64,58 @@
           <w:szCs w:val="44"/>
           <w:lang w:val="en-US"/>
         </w:rPr>
-        <w:t>Simple Behavior Networks</w:t>
-      </w:r>
-    </w:p>
-    <w:p>
-      <w:pPr>
-        <w:jc w:val="both"/>
-        <w:rPr>
-          <w:lang w:val="en-US"/>
-        </w:rPr>
-      </w:pPr>
-    </w:p>
-    <w:p>
-      <w:pPr>
-        <w:jc w:val="both"/>
-        <w:rPr>
-          <w:lang w:val="en-US"/>
-        </w:rPr>
-      </w:pPr>
-    </w:p>
-    <w:p>
-      <w:pPr>
-        <w:jc w:val="both"/>
-        <w:rPr>
-          <w:lang w:val="en-US"/>
-        </w:rPr>
-      </w:pPr>
-      <w:r>
-        <w:rPr>
-          <w:lang w:val="en-US"/>
-        </w:rPr>
-        <w:t>Simple Behavior Networks is a</w:t>
+        <w:t>Behavior Networks</w:t>
+      </w:r>
+      <w:r>
+        <w:rPr>
+          <w:b/>
+          <w:sz w:val="44"/>
+          <w:szCs w:val="44"/>
+          <w:lang w:val="en-US"/>
+        </w:rPr>
+        <w:t xml:space="preserve"> Designer</w:t>
+      </w:r>
+    </w:p>
+    <w:p>
+      <w:pPr>
+        <w:jc w:val="both"/>
+        <w:rPr>
+          <w:lang w:val="en-US"/>
+        </w:rPr>
+      </w:pPr>
+    </w:p>
+    <w:p>
+      <w:pPr>
+        <w:jc w:val="both"/>
+        <w:rPr>
+          <w:lang w:val="en-US"/>
+        </w:rPr>
+      </w:pPr>
+    </w:p>
+    <w:p>
+      <w:pPr>
+        <w:jc w:val="both"/>
+        <w:rPr>
+          <w:lang w:val="en-US"/>
+        </w:rPr>
+      </w:pPr>
+      <w:r>
+        <w:rPr>
+          <w:lang w:val="en-US"/>
+        </w:rPr>
+        <w:t xml:space="preserve">Behavior Networks </w:t>
+      </w:r>
+      <w:r>
+        <w:rPr>
+          <w:lang w:val="en-US"/>
+        </w:rPr>
+        <w:t xml:space="preserve">Designer </w:t>
+      </w:r>
+      <w:r>
+        <w:rPr>
+          <w:lang w:val="en-US"/>
+        </w:rPr>
+        <w:t>is a</w:t>
       </w:r>
       <w:r>
         <w:rPr>
@@ -108,7 +127,19 @@
         <w:rPr>
           <w:lang w:val="en-US"/>
         </w:rPr>
-        <w:t>from Timepath</w:t>
+        <w:t>designed to facilitate</w:t>
+      </w:r>
+      <w:r>
+        <w:rPr>
+          <w:lang w:val="en-US"/>
+        </w:rPr>
+        <w:t xml:space="preserve"> the creation o</w:t>
+      </w:r>
+      <w:r>
+        <w:rPr>
+          <w:lang w:val="en-US"/>
+        </w:rPr>
+        <w:t>f smart interactive characters.</w:t>
       </w:r>
       <w:r>
         <w:rPr>
@@ -120,19 +151,19 @@
         <w:rPr>
           <w:lang w:val="en-US"/>
         </w:rPr>
-        <w:t>designed to facilitate</w:t>
-      </w:r>
-      <w:r>
-        <w:rPr>
-          <w:lang w:val="en-US"/>
-        </w:rPr>
-        <w:t xml:space="preserve"> the creation o</w:t>
-      </w:r>
-      <w:r>
-        <w:rPr>
-          <w:lang w:val="en-US"/>
-        </w:rPr>
-        <w:t>f smart interactive characters.</w:t>
+        <w:t xml:space="preserve">Behavior Networks </w:t>
+      </w:r>
+      <w:r>
+        <w:rPr>
+          <w:lang w:val="en-US"/>
+        </w:rPr>
+        <w:t xml:space="preserve">Designer combines </w:t>
+      </w:r>
+      <w:r>
+        <w:rPr>
+          <w:lang w:val="en-US"/>
+        </w:rPr>
+        <w:t>Extended Behavior Networks</w:t>
       </w:r>
       <w:r>
         <w:rPr>
@@ -144,13 +175,27 @@
         <w:rPr>
           <w:lang w:val="en-US"/>
         </w:rPr>
-        <w:t xml:space="preserve">Simple Behavior Networks </w:t>
-      </w:r>
-      <w:r>
-        <w:rPr>
-          <w:lang w:val="en-US"/>
-        </w:rPr>
-        <w:t>blends</w:t>
+        <w:t>(</w:t>
+      </w:r>
+      <w:proofErr w:type="spellStart"/>
+      <w:r>
+        <w:rPr>
+          <w:lang w:val="en-US"/>
+        </w:rPr>
+        <w:t>Dorer</w:t>
+      </w:r>
+      <w:proofErr w:type="spellEnd"/>
+      <w:r>
+        <w:rPr>
+          <w:lang w:val="en-US"/>
+        </w:rPr>
+        <w:t xml:space="preserve"> 2004)</w:t>
+      </w:r>
+      <w:r>
+        <w:rPr>
+          <w:lang w:val="en-US"/>
+        </w:rPr>
+        <w:t xml:space="preserve"> with</w:t>
       </w:r>
       <w:r>
         <w:rPr>
@@ -162,7 +207,69 @@
         <w:rPr>
           <w:lang w:val="en-US"/>
         </w:rPr>
-        <w:t>Extended Behavior Networks</w:t>
+        <w:t>a</w:t>
+      </w:r>
+      <w:r>
+        <w:rPr>
+          <w:lang w:val="en-US"/>
+        </w:rPr>
+        <w:t xml:space="preserve"> simple </w:t>
+      </w:r>
+      <w:r>
+        <w:rPr>
+          <w:lang w:val="en-US"/>
+        </w:rPr>
+        <w:t xml:space="preserve">user interface carefully thought </w:t>
+      </w:r>
+      <w:r>
+        <w:rPr>
+          <w:lang w:val="en-US"/>
+        </w:rPr>
+        <w:t xml:space="preserve">to simplify </w:t>
+      </w:r>
+      <w:r>
+        <w:rPr>
+          <w:lang w:val="en-US"/>
+        </w:rPr>
+        <w:t xml:space="preserve">the design </w:t>
+      </w:r>
+      <w:r>
+        <w:rPr>
+          <w:lang w:val="en-US"/>
+        </w:rPr>
+        <w:t xml:space="preserve">of </w:t>
+      </w:r>
+      <w:r>
+        <w:rPr>
+          <w:lang w:val="en-US"/>
+        </w:rPr>
+        <w:t xml:space="preserve">behavioral </w:t>
+      </w:r>
+      <w:r>
+        <w:rPr>
+          <w:lang w:val="en-US"/>
+        </w:rPr>
+        <w:t>artificial intelligence</w:t>
+      </w:r>
+      <w:r>
+        <w:rPr>
+          <w:lang w:val="en-US"/>
+        </w:rPr>
+        <w:t xml:space="preserve"> by non-technical </w:t>
+      </w:r>
+      <w:proofErr w:type="spellStart"/>
+      <w:r>
+        <w:rPr>
+          <w:lang w:val="en-US"/>
+        </w:rPr>
+        <w:t>enthousiasts</w:t>
+      </w:r>
+      <w:proofErr w:type="spellEnd"/>
+      <w:r>
+        <w:rPr>
+          <w:lang w:val="en-US"/>
+        </w:rPr>
+        <w:t xml:space="preserve">. </w:t>
       </w:r>
       <w:r>
         <w:rPr>
@@ -170,6 +277,706 @@
         </w:rPr>
         <w:t xml:space="preserve"> </w:t>
       </w:r>
+    </w:p>
+    <w:p>
+      <w:pPr>
+        <w:jc w:val="both"/>
+        <w:rPr>
+          <w:b/>
+          <w:lang w:val="en-US"/>
+        </w:rPr>
+      </w:pPr>
+      <w:r>
+        <w:rPr>
+          <w:b/>
+          <w:lang w:val="en-US"/>
+        </w:rPr>
+        <w:t>Introduction</w:t>
+      </w:r>
+    </w:p>
+    <w:p>
+      <w:pPr>
+        <w:jc w:val="both"/>
+        <w:rPr>
+          <w:lang w:val="en-US"/>
+        </w:rPr>
+      </w:pPr>
+      <w:r>
+        <w:rPr>
+          <w:lang w:val="en-US"/>
+        </w:rPr>
+        <w:t xml:space="preserve">In </w:t>
+      </w:r>
+      <w:r>
+        <w:rPr>
+          <w:lang w:val="en-US"/>
+        </w:rPr>
+        <w:t xml:space="preserve">videogames, </w:t>
+      </w:r>
+      <w:r>
+        <w:rPr>
+          <w:lang w:val="en-US"/>
+        </w:rPr>
+        <w:t>Artificial I</w:t>
+      </w:r>
+      <w:r>
+        <w:rPr>
+          <w:lang w:val="en-US"/>
+        </w:rPr>
+        <w:t xml:space="preserve">ntelligence </w:t>
+      </w:r>
+      <w:r>
+        <w:rPr>
+          <w:lang w:val="en-US"/>
+        </w:rPr>
+        <w:t xml:space="preserve">(AI) </w:t>
+      </w:r>
+      <w:r>
+        <w:rPr>
+          <w:lang w:val="en-US"/>
+        </w:rPr>
+        <w:t xml:space="preserve">is </w:t>
+      </w:r>
+      <w:r>
+        <w:rPr>
+          <w:lang w:val="en-US"/>
+        </w:rPr>
+        <w:t>often</w:t>
+      </w:r>
+      <w:r>
+        <w:rPr>
+          <w:lang w:val="en-US"/>
+        </w:rPr>
+        <w:t xml:space="preserve"> created with </w:t>
+      </w:r>
+      <w:r>
+        <w:rPr>
+          <w:lang w:val="en-US"/>
+        </w:rPr>
+        <w:t>Behavior Trees</w:t>
+      </w:r>
+      <w:r>
+        <w:rPr>
+          <w:lang w:val="en-US"/>
+        </w:rPr>
+        <w:t>, a simple yet robust method to create characters with simple rules, such as the ones needed in first person shooters</w:t>
+      </w:r>
+      <w:r>
+        <w:rPr>
+          <w:lang w:val="en-US"/>
+        </w:rPr>
+        <w:t>.</w:t>
+      </w:r>
+      <w:r>
+        <w:rPr>
+          <w:lang w:val="en-US"/>
+        </w:rPr>
+        <w:t xml:space="preserve"> Several implementations are available in Unity</w:t>
+      </w:r>
+      <w:r>
+        <w:rPr>
+          <w:lang w:val="en-US"/>
+        </w:rPr>
+        <w:t>, some of them remarkably easy to use</w:t>
+      </w:r>
+      <w:r>
+        <w:rPr>
+          <w:lang w:val="en-US"/>
+        </w:rPr>
+        <w:t>.</w:t>
+      </w:r>
+      <w:r>
+        <w:rPr>
+          <w:lang w:val="en-US"/>
+        </w:rPr>
+        <w:t xml:space="preserve"> </w:t>
+      </w:r>
+    </w:p>
+    <w:p>
+      <w:pPr>
+        <w:jc w:val="both"/>
+        <w:rPr>
+          <w:lang w:val="en-US"/>
+        </w:rPr>
+      </w:pPr>
+      <w:r>
+        <w:rPr>
+          <w:lang w:val="en-US"/>
+        </w:rPr>
+        <w:t xml:space="preserve">Behavior Networks </w:t>
+      </w:r>
+      <w:r>
+        <w:rPr>
+          <w:lang w:val="en-US"/>
+        </w:rPr>
+        <w:t>are</w:t>
+      </w:r>
+      <w:r>
+        <w:rPr>
+          <w:lang w:val="en-US"/>
+        </w:rPr>
+        <w:t xml:space="preserve"> an</w:t>
+      </w:r>
+      <w:r>
+        <w:rPr>
+          <w:lang w:val="en-US"/>
+        </w:rPr>
+        <w:t xml:space="preserve"> alternative </w:t>
+      </w:r>
+      <w:r>
+        <w:rPr>
+          <w:lang w:val="en-US"/>
+        </w:rPr>
+        <w:t xml:space="preserve">method </w:t>
+      </w:r>
+      <w:r>
+        <w:rPr>
+          <w:lang w:val="en-US"/>
+        </w:rPr>
+        <w:t>to</w:t>
+      </w:r>
+      <w:r>
+        <w:rPr>
+          <w:lang w:val="en-US"/>
+        </w:rPr>
+        <w:t xml:space="preserve"> solve the same technical problem that</w:t>
+      </w:r>
+      <w:r>
+        <w:rPr>
+          <w:lang w:val="en-US"/>
+        </w:rPr>
+        <w:t xml:space="preserve"> Behavior Tree</w:t>
+      </w:r>
+      <w:r>
+        <w:rPr>
+          <w:lang w:val="en-US"/>
+        </w:rPr>
+        <w:t>s</w:t>
+      </w:r>
+      <w:r>
+        <w:rPr>
+          <w:lang w:val="en-US"/>
+        </w:rPr>
+        <w:t xml:space="preserve"> </w:t>
+      </w:r>
+      <w:r>
+        <w:rPr>
+          <w:lang w:val="en-US"/>
+        </w:rPr>
+        <w:t>addresses. A</w:t>
+      </w:r>
+      <w:r>
+        <w:rPr>
+          <w:lang w:val="en-US"/>
+        </w:rPr>
+        <w:t xml:space="preserve">rguably, </w:t>
+      </w:r>
+      <w:r>
+        <w:rPr>
+          <w:lang w:val="en-US"/>
+        </w:rPr>
+        <w:t xml:space="preserve">it is a </w:t>
+      </w:r>
+      <w:r>
+        <w:rPr>
+          <w:lang w:val="en-US"/>
+        </w:rPr>
+        <w:t xml:space="preserve">more powerful </w:t>
+      </w:r>
+      <w:r>
+        <w:rPr>
+          <w:lang w:val="en-US"/>
+        </w:rPr>
+        <w:t>method</w:t>
+      </w:r>
+      <w:r>
+        <w:rPr>
+          <w:lang w:val="en-US"/>
+        </w:rPr>
+        <w:t>,</w:t>
+      </w:r>
+      <w:r>
+        <w:rPr>
+          <w:lang w:val="en-US"/>
+        </w:rPr>
+        <w:t xml:space="preserve"> particularly</w:t>
+      </w:r>
+      <w:r>
+        <w:rPr>
+          <w:lang w:val="en-US"/>
+        </w:rPr>
+        <w:t xml:space="preserve"> in</w:t>
+      </w:r>
+      <w:r>
+        <w:rPr>
+          <w:lang w:val="en-US"/>
+        </w:rPr>
+        <w:t xml:space="preserve"> dynamic and fast-changing environments</w:t>
+      </w:r>
+      <w:r>
+        <w:rPr>
+          <w:lang w:val="en-US"/>
+        </w:rPr>
+        <w:t xml:space="preserve">, </w:t>
+      </w:r>
+      <w:r>
+        <w:rPr>
+          <w:lang w:val="en-US"/>
+        </w:rPr>
+        <w:t xml:space="preserve">which require </w:t>
+      </w:r>
+      <w:r>
+        <w:rPr>
+          <w:lang w:val="en-US"/>
+        </w:rPr>
+        <w:t>more reactive and sophisticated behavior</w:t>
+      </w:r>
+      <w:r>
+        <w:rPr>
+          <w:lang w:val="en-US"/>
+        </w:rPr>
+        <w:t xml:space="preserve">. </w:t>
+      </w:r>
+    </w:p>
+    <w:p>
+      <w:pPr>
+        <w:jc w:val="both"/>
+        <w:rPr>
+          <w:lang w:val="en-US"/>
+        </w:rPr>
+      </w:pPr>
+      <w:r>
+        <w:rPr>
+          <w:lang w:val="en-US"/>
+        </w:rPr>
+        <w:t xml:space="preserve">Behavior Networks are </w:t>
+      </w:r>
+      <w:r>
+        <w:rPr>
+          <w:lang w:val="en-US"/>
+        </w:rPr>
+        <w:t>also more intuitive to design</w:t>
+      </w:r>
+      <w:r>
+        <w:rPr>
+          <w:lang w:val="en-US"/>
+        </w:rPr>
+        <w:t xml:space="preserve">. </w:t>
+      </w:r>
+      <w:r>
+        <w:rPr>
+          <w:lang w:val="en-US"/>
+        </w:rPr>
+        <w:t>Behavior Networks work by defining Skills and Goals in the interactive character.</w:t>
+      </w:r>
+      <w:r>
+        <w:rPr>
+          <w:lang w:val="en-US"/>
+        </w:rPr>
+        <w:t xml:space="preserve"> </w:t>
+      </w:r>
+      <w:r>
+        <w:rPr>
+          <w:lang w:val="en-US"/>
+        </w:rPr>
+        <w:t>A goal has a syntax like:</w:t>
+      </w:r>
+    </w:p>
+    <w:p>
+      <w:pPr>
+        <w:ind w:firstLine="708"/>
+        <w:jc w:val="both"/>
+        <w:rPr>
+          <w:lang w:val="en-US"/>
+        </w:rPr>
+      </w:pPr>
+      <w:r>
+        <w:rPr>
+          <w:lang w:val="en-US"/>
+        </w:rPr>
+        <w:t xml:space="preserve">When </w:t>
+      </w:r>
+      <w:r>
+        <w:rPr>
+          <w:b/>
+          <w:lang w:val="en-US"/>
+        </w:rPr>
+        <w:t>x</w:t>
+      </w:r>
+      <w:r>
+        <w:rPr>
+          <w:lang w:val="en-US"/>
+        </w:rPr>
+        <w:t xml:space="preserve"> I want </w:t>
+      </w:r>
+      <w:r>
+        <w:rPr>
+          <w:b/>
+          <w:lang w:val="en-US"/>
+        </w:rPr>
+        <w:t>z</w:t>
+      </w:r>
+    </w:p>
+    <w:p>
+      <w:pPr>
+        <w:jc w:val="both"/>
+        <w:rPr>
+          <w:lang w:val="en-US"/>
+        </w:rPr>
+      </w:pPr>
+      <w:r>
+        <w:rPr>
+          <w:lang w:val="en-US"/>
+        </w:rPr>
+        <w:t>A Skill is defined in a syntax like:</w:t>
+      </w:r>
+    </w:p>
+    <w:p>
+      <w:pPr>
+        <w:ind w:firstLine="708"/>
+        <w:jc w:val="both"/>
+        <w:rPr>
+          <w:lang w:val="en-US"/>
+        </w:rPr>
+      </w:pPr>
+      <w:r>
+        <w:rPr>
+          <w:lang w:val="en-US"/>
+        </w:rPr>
+        <w:t xml:space="preserve">If </w:t>
+      </w:r>
+      <w:r>
+        <w:rPr>
+          <w:b/>
+          <w:lang w:val="en-US"/>
+        </w:rPr>
+        <w:t>x</w:t>
+      </w:r>
+      <w:r>
+        <w:rPr>
+          <w:lang w:val="en-US"/>
+        </w:rPr>
+        <w:t xml:space="preserve"> and </w:t>
+      </w:r>
+      <w:r>
+        <w:rPr>
+          <w:b/>
+          <w:lang w:val="en-US"/>
+        </w:rPr>
+        <w:t>y</w:t>
+      </w:r>
+      <w:r>
+        <w:rPr>
+          <w:lang w:val="en-US"/>
+        </w:rPr>
+        <w:t xml:space="preserve"> doing </w:t>
+      </w:r>
+      <w:r>
+        <w:rPr>
+          <w:b/>
+          <w:lang w:val="en-US"/>
+        </w:rPr>
+        <w:t>a</w:t>
+      </w:r>
+      <w:r>
+        <w:rPr>
+          <w:lang w:val="en-US"/>
+        </w:rPr>
+        <w:t xml:space="preserve"> has effect </w:t>
+      </w:r>
+      <w:r>
+        <w:rPr>
+          <w:b/>
+          <w:lang w:val="en-US"/>
+        </w:rPr>
+        <w:t>z</w:t>
+      </w:r>
+    </w:p>
+    <w:p>
+      <w:pPr>
+        <w:jc w:val="both"/>
+        <w:rPr>
+          <w:lang w:val="en-US"/>
+        </w:rPr>
+      </w:pPr>
+      <w:r>
+        <w:rPr>
+          <w:lang w:val="en-US"/>
+        </w:rPr>
+        <w:t xml:space="preserve">Both for goals and skills, </w:t>
+      </w:r>
+      <w:r>
+        <w:rPr>
+          <w:b/>
+          <w:lang w:val="en-US"/>
+        </w:rPr>
+        <w:t>x</w:t>
+      </w:r>
+      <w:r>
+        <w:rPr>
+          <w:lang w:val="en-US"/>
+        </w:rPr>
+        <w:t xml:space="preserve">, </w:t>
+      </w:r>
+      <w:r>
+        <w:rPr>
+          <w:b/>
+          <w:lang w:val="en-US"/>
+        </w:rPr>
+        <w:t>y</w:t>
+      </w:r>
+      <w:r>
+        <w:rPr>
+          <w:lang w:val="en-US"/>
+        </w:rPr>
+        <w:t xml:space="preserve"> and </w:t>
+      </w:r>
+      <w:r>
+        <w:rPr>
+          <w:b/>
+          <w:lang w:val="en-US"/>
+        </w:rPr>
+        <w:t>z</w:t>
+      </w:r>
+      <w:r>
+        <w:rPr>
+          <w:lang w:val="en-US"/>
+        </w:rPr>
+        <w:t xml:space="preserve"> are Perceptions that can be quantified by a function returning </w:t>
+      </w:r>
+      <w:r>
+        <w:rPr>
+          <w:lang w:val="en-US"/>
+        </w:rPr>
+        <w:t>a value between 0 and 1. Possible</w:t>
+      </w:r>
+      <w:r>
+        <w:rPr>
+          <w:lang w:val="en-US"/>
+        </w:rPr>
+        <w:t xml:space="preserve"> examples of Perceptions can be “I am near a fridge”, “I have the t</w:t>
+      </w:r>
+      <w:r>
+        <w:rPr>
+          <w:lang w:val="en-US"/>
+        </w:rPr>
+        <w:t>h</w:t>
+      </w:r>
+      <w:r>
+        <w:rPr>
+          <w:lang w:val="en-US"/>
+        </w:rPr>
+        <w:t>ermometer”, “</w:t>
+      </w:r>
+      <w:r>
+        <w:rPr>
+          <w:lang w:val="en-US"/>
+        </w:rPr>
+        <w:t>I do not have ammo”, “</w:t>
+      </w:r>
+      <w:proofErr w:type="gramStart"/>
+      <w:r>
+        <w:rPr>
+          <w:lang w:val="en-US"/>
+        </w:rPr>
+        <w:t>S</w:t>
+      </w:r>
+      <w:r>
+        <w:rPr>
+          <w:lang w:val="en-US"/>
+        </w:rPr>
+        <w:t>he</w:t>
+      </w:r>
+      <w:proofErr w:type="gramEnd"/>
+      <w:r>
+        <w:rPr>
+          <w:lang w:val="en-US"/>
+        </w:rPr>
+        <w:t xml:space="preserve"> is smiling”, etc.</w:t>
+      </w:r>
+      <w:r>
+        <w:rPr>
+          <w:lang w:val="en-US"/>
+        </w:rPr>
+        <w:t xml:space="preserve"> </w:t>
+      </w:r>
+      <w:r>
+        <w:rPr>
+          <w:lang w:val="en-US"/>
+        </w:rPr>
+        <w:t xml:space="preserve">In addition, in Skills, </w:t>
+      </w:r>
+      <w:proofErr w:type="gramStart"/>
+      <w:r>
+        <w:rPr>
+          <w:b/>
+          <w:lang w:val="en-US"/>
+        </w:rPr>
+        <w:t>a</w:t>
+      </w:r>
+      <w:r>
+        <w:rPr>
+          <w:lang w:val="en-US"/>
+        </w:rPr>
+        <w:t xml:space="preserve"> is</w:t>
+      </w:r>
+      <w:proofErr w:type="gramEnd"/>
+      <w:r>
+        <w:rPr>
+          <w:lang w:val="en-US"/>
+        </w:rPr>
+        <w:t xml:space="preserve"> an action</w:t>
+      </w:r>
+      <w:r>
+        <w:rPr>
+          <w:lang w:val="en-US"/>
+        </w:rPr>
+        <w:t>, which can be performed with</w:t>
+      </w:r>
+      <w:r>
+        <w:rPr>
+          <w:lang w:val="en-US"/>
+        </w:rPr>
+        <w:t xml:space="preserve"> a certain intensity, also between 0 and 1.</w:t>
+      </w:r>
+      <w:r>
+        <w:rPr>
+          <w:lang w:val="en-US"/>
+        </w:rPr>
+        <w:t xml:space="preserve"> </w:t>
+      </w:r>
+    </w:p>
+    <w:p>
+      <w:pPr>
+        <w:jc w:val="both"/>
+        <w:rPr>
+          <w:lang w:val="en-US"/>
+        </w:rPr>
+      </w:pPr>
+      <w:r>
+        <w:rPr>
+          <w:lang w:val="en-US"/>
+        </w:rPr>
+        <w:t xml:space="preserve">Decisions </w:t>
+      </w:r>
+      <w:proofErr w:type="gramStart"/>
+      <w:r>
+        <w:rPr>
+          <w:lang w:val="en-US"/>
+        </w:rPr>
+        <w:t>I</w:t>
+      </w:r>
+      <w:r>
+        <w:rPr>
+          <w:lang w:val="en-US"/>
+        </w:rPr>
+        <w:t>n</w:t>
+      </w:r>
+      <w:proofErr w:type="gramEnd"/>
+      <w:r>
+        <w:rPr>
+          <w:lang w:val="en-US"/>
+        </w:rPr>
+        <w:t xml:space="preserve"> Behavior Networks are taken </w:t>
+      </w:r>
+      <w:r>
+        <w:rPr>
+          <w:lang w:val="en-US"/>
+        </w:rPr>
+        <w:t xml:space="preserve">through </w:t>
+      </w:r>
+      <w:r>
+        <w:rPr>
+          <w:lang w:val="en-US"/>
+        </w:rPr>
+        <w:t>an energy spreading mechanism</w:t>
+      </w:r>
+      <w:r>
+        <w:rPr>
+          <w:lang w:val="en-US"/>
+        </w:rPr>
+        <w:t xml:space="preserve">: </w:t>
+      </w:r>
+      <w:r>
+        <w:rPr>
+          <w:lang w:val="en-US"/>
+        </w:rPr>
+        <w:t>a certain</w:t>
+      </w:r>
+      <w:r>
+        <w:rPr>
+          <w:lang w:val="en-US"/>
+        </w:rPr>
+        <w:t xml:space="preserve"> skill will perform a certain</w:t>
+      </w:r>
+      <w:r>
+        <w:rPr>
+          <w:lang w:val="en-US"/>
+        </w:rPr>
+        <w:t xml:space="preserve"> action if its effect is e</w:t>
+      </w:r>
+      <w:r>
+        <w:rPr>
+          <w:lang w:val="en-US"/>
+        </w:rPr>
+        <w:t>xpected to con</w:t>
+      </w:r>
+      <w:r>
+        <w:rPr>
+          <w:lang w:val="en-US"/>
+        </w:rPr>
+        <w:t xml:space="preserve">tribute to a goal. </w:t>
+      </w:r>
+      <w:r>
+        <w:rPr>
+          <w:lang w:val="en-US"/>
+        </w:rPr>
+        <w:t xml:space="preserve">Skills also </w:t>
+      </w:r>
+      <w:r>
+        <w:rPr>
+          <w:lang w:val="en-US"/>
+        </w:rPr>
+        <w:t>self-</w:t>
+      </w:r>
+      <w:r>
+        <w:rPr>
+          <w:lang w:val="en-US"/>
+        </w:rPr>
+        <w:t>organize according to</w:t>
+      </w:r>
+      <w:r>
+        <w:rPr>
+          <w:lang w:val="en-US"/>
+        </w:rPr>
+        <w:t xml:space="preserve"> preconditions (in the previous example, </w:t>
+      </w:r>
+      <w:r>
+        <w:rPr>
+          <w:b/>
+          <w:lang w:val="en-US"/>
+        </w:rPr>
+        <w:t>x</w:t>
+      </w:r>
+      <w:r>
+        <w:rPr>
+          <w:lang w:val="en-US"/>
+        </w:rPr>
+        <w:t xml:space="preserve"> and </w:t>
+      </w:r>
+      <w:r>
+        <w:rPr>
+          <w:b/>
+          <w:lang w:val="en-US"/>
+        </w:rPr>
+        <w:t>y</w:t>
+      </w:r>
+      <w:r>
+        <w:rPr>
+          <w:lang w:val="en-US"/>
+        </w:rPr>
+        <w:t xml:space="preserve">) and its effects </w:t>
+      </w:r>
       <w:r>
         <w:rPr>
           <w:lang w:val="en-US"/>
@@ -180,13 +987,46 @@
         <w:rPr>
           <w:lang w:val="en-US"/>
         </w:rPr>
-        <w:t>Dorer 2004)</w:t>
-      </w:r>
-      <w:r>
-        <w:rPr>
-          <w:lang w:val="en-US"/>
-        </w:rPr>
-        <w:t xml:space="preserve"> with</w:t>
+        <w:t xml:space="preserve">in the previous example, </w:t>
+      </w:r>
+      <w:r>
+        <w:rPr>
+          <w:b/>
+          <w:lang w:val="en-US"/>
+        </w:rPr>
+        <w:t>z</w:t>
+      </w:r>
+      <w:r>
+        <w:rPr>
+          <w:lang w:val="en-US"/>
+        </w:rPr>
+        <w:t>)</w:t>
+      </w:r>
+      <w:r>
+        <w:rPr>
+          <w:lang w:val="en-US"/>
+        </w:rPr>
+        <w:t xml:space="preserve">.  For example, if character </w:t>
+      </w:r>
+      <w:proofErr w:type="gramStart"/>
+      <w:r>
+        <w:rPr>
+          <w:lang w:val="en-US"/>
+        </w:rPr>
+        <w:t>A</w:t>
+      </w:r>
+      <w:proofErr w:type="gramEnd"/>
+      <w:r>
+        <w:rPr>
+          <w:lang w:val="en-US"/>
+        </w:rPr>
+        <w:t xml:space="preserve"> want</w:t>
+      </w:r>
+      <w:r>
+        <w:rPr>
+          <w:lang w:val="en-US"/>
+        </w:rPr>
+        <w:t>s</w:t>
       </w:r>
       <w:r>
         <w:rPr>
@@ -198,231 +1038,25 @@
         <w:rPr>
           <w:lang w:val="en-US"/>
         </w:rPr>
-        <w:t>a</w:t>
-      </w:r>
-      <w:r>
-        <w:rPr>
-          <w:lang w:val="en-US"/>
-        </w:rPr>
-        <w:t xml:space="preserve"> simple </w:t>
-      </w:r>
-      <w:r>
-        <w:rPr>
-          <w:lang w:val="en-US"/>
-        </w:rPr>
-        <w:t xml:space="preserve">user interface carefully thought </w:t>
-      </w:r>
-      <w:r>
-        <w:rPr>
-          <w:lang w:val="en-US"/>
-        </w:rPr>
-        <w:t xml:space="preserve">to simplify </w:t>
-      </w:r>
-      <w:r>
-        <w:rPr>
-          <w:lang w:val="en-US"/>
-        </w:rPr>
-        <w:t xml:space="preserve">the design </w:t>
-      </w:r>
-      <w:r>
-        <w:rPr>
-          <w:lang w:val="en-US"/>
-        </w:rPr>
-        <w:t xml:space="preserve">of </w:t>
-      </w:r>
-      <w:r>
-        <w:rPr>
-          <w:lang w:val="en-US"/>
-        </w:rPr>
-        <w:t xml:space="preserve">behavioral </w:t>
-      </w:r>
-      <w:r>
-        <w:rPr>
-          <w:lang w:val="en-US"/>
-        </w:rPr>
-        <w:t>artificial intelligence</w:t>
-      </w:r>
-      <w:r>
-        <w:rPr>
-          <w:lang w:val="en-US"/>
-        </w:rPr>
-        <w:t xml:space="preserve"> by non-technical </w:t>
-      </w:r>
-      <w:r>
-        <w:rPr>
-          <w:lang w:val="en-US"/>
-        </w:rPr>
-        <w:t>enthousiasts</w:t>
-      </w:r>
-      <w:r>
-        <w:rPr>
-          <w:lang w:val="en-US"/>
-        </w:rPr>
-        <w:t xml:space="preserve">. </w:t>
-      </w:r>
-      <w:r>
-        <w:rPr>
-          <w:lang w:val="en-US"/>
-        </w:rPr>
-        <w:t xml:space="preserve"> </w:t>
-      </w:r>
-    </w:p>
-    <w:p>
-      <w:pPr>
-        <w:jc w:val="both"/>
-        <w:rPr>
-          <w:b/>
-          <w:lang w:val="en-US"/>
-        </w:rPr>
-      </w:pPr>
-      <w:r>
-        <w:rPr>
-          <w:b/>
-          <w:lang w:val="en-US"/>
-        </w:rPr>
-        <w:t>Introduction</w:t>
-      </w:r>
-    </w:p>
-    <w:p>
-      <w:pPr>
-        <w:jc w:val="both"/>
-        <w:rPr>
-          <w:lang w:val="en-US"/>
-        </w:rPr>
-      </w:pPr>
-      <w:r>
-        <w:rPr>
-          <w:lang w:val="en-US"/>
-        </w:rPr>
-        <w:t xml:space="preserve">In </w:t>
-      </w:r>
-      <w:r>
-        <w:rPr>
-          <w:lang w:val="en-US"/>
-        </w:rPr>
-        <w:t xml:space="preserve">videogames, </w:t>
-      </w:r>
-      <w:r>
-        <w:rPr>
-          <w:lang w:val="en-US"/>
-        </w:rPr>
-        <w:t xml:space="preserve">artificial intelligence </w:t>
-      </w:r>
-      <w:r>
-        <w:rPr>
-          <w:lang w:val="en-US"/>
-        </w:rPr>
-        <w:t xml:space="preserve">is </w:t>
-      </w:r>
-      <w:r>
-        <w:rPr>
-          <w:lang w:val="en-US"/>
-        </w:rPr>
-        <w:t>often</w:t>
-      </w:r>
-      <w:r>
-        <w:rPr>
-          <w:lang w:val="en-US"/>
-        </w:rPr>
-        <w:t xml:space="preserve"> created with </w:t>
-      </w:r>
-      <w:r>
-        <w:rPr>
-          <w:lang w:val="en-US"/>
-        </w:rPr>
-        <w:t>Behavior Trees</w:t>
-      </w:r>
-      <w:r>
-        <w:rPr>
-          <w:lang w:val="en-US"/>
-        </w:rPr>
-        <w:t>, a simple yet robust method to create characters with simple rules, such as the ones needed in first person shooters</w:t>
-      </w:r>
-      <w:r>
-        <w:rPr>
-          <w:lang w:val="en-US"/>
-        </w:rPr>
-        <w:t>.</w:t>
-      </w:r>
-      <w:r>
-        <w:rPr>
-          <w:lang w:val="en-US"/>
-        </w:rPr>
-        <w:t xml:space="preserve"> Several implementations are available in Unity</w:t>
-      </w:r>
-      <w:r>
-        <w:rPr>
-          <w:lang w:val="en-US"/>
-        </w:rPr>
-        <w:t>, some of them remarkably easy to use</w:t>
-      </w:r>
-      <w:r>
-        <w:rPr>
-          <w:lang w:val="en-US"/>
-        </w:rPr>
-        <w:t>.</w:t>
-      </w:r>
-      <w:r>
-        <w:rPr>
-          <w:lang w:val="en-US"/>
-        </w:rPr>
-        <w:t xml:space="preserve"> </w:t>
-      </w:r>
-    </w:p>
-    <w:p>
-      <w:pPr>
-        <w:jc w:val="both"/>
-        <w:rPr>
-          <w:lang w:val="en-US"/>
-        </w:rPr>
-      </w:pPr>
-      <w:r>
-        <w:rPr>
-          <w:lang w:val="en-US"/>
-        </w:rPr>
-        <w:t xml:space="preserve">Behavior Networks </w:t>
-      </w:r>
-      <w:r>
-        <w:rPr>
-          <w:lang w:val="en-US"/>
-        </w:rPr>
-        <w:t>are</w:t>
-      </w:r>
-      <w:r>
-        <w:rPr>
-          <w:lang w:val="en-US"/>
-        </w:rPr>
-        <w:t xml:space="preserve"> an</w:t>
-      </w:r>
-      <w:r>
-        <w:rPr>
-          <w:lang w:val="en-US"/>
-        </w:rPr>
-        <w:t xml:space="preserve"> alternative </w:t>
-      </w:r>
-      <w:r>
-        <w:rPr>
-          <w:lang w:val="en-US"/>
-        </w:rPr>
-        <w:t xml:space="preserve">method </w:t>
-      </w:r>
-      <w:r>
-        <w:rPr>
-          <w:lang w:val="en-US"/>
-        </w:rPr>
-        <w:t>to</w:t>
-      </w:r>
-      <w:r>
-        <w:rPr>
-          <w:lang w:val="en-US"/>
-        </w:rPr>
-        <w:t xml:space="preserve"> solve the same technical problem that</w:t>
-      </w:r>
-      <w:r>
-        <w:rPr>
-          <w:lang w:val="en-US"/>
-        </w:rPr>
-        <w:t xml:space="preserve"> Behavior Tree</w:t>
+        <w:t>to kill</w:t>
+      </w:r>
+      <w:r>
+        <w:rPr>
+          <w:lang w:val="en-US"/>
+        </w:rPr>
+        <w:t xml:space="preserve"> character</w:t>
+      </w:r>
+      <w:r>
+        <w:rPr>
+          <w:lang w:val="en-US"/>
+        </w:rPr>
+        <w:t xml:space="preserve"> B, but it</w:t>
+      </w:r>
+      <w:r>
+        <w:rPr>
+          <w:lang w:val="en-US"/>
+        </w:rPr>
+        <w:t xml:space="preserve"> need</w:t>
       </w:r>
       <w:r>
         <w:rPr>
@@ -434,457 +1068,43 @@
         <w:rPr>
           <w:lang w:val="en-US"/>
         </w:rPr>
-        <w:t xml:space="preserve"> </w:t>
-      </w:r>
-      <w:r>
-        <w:rPr>
-          <w:lang w:val="en-US"/>
-        </w:rPr>
-        <w:t>addresses. A</w:t>
-      </w:r>
-      <w:r>
-        <w:rPr>
-          <w:lang w:val="en-US"/>
-        </w:rPr>
-        <w:t xml:space="preserve">rguably, </w:t>
-      </w:r>
-      <w:r>
-        <w:rPr>
-          <w:lang w:val="en-US"/>
-        </w:rPr>
-        <w:t xml:space="preserve">it is a </w:t>
-      </w:r>
-      <w:r>
-        <w:rPr>
-          <w:lang w:val="en-US"/>
-        </w:rPr>
-        <w:t>more powerful tool,</w:t>
-      </w:r>
-      <w:r>
-        <w:rPr>
-          <w:lang w:val="en-US"/>
-        </w:rPr>
-        <w:t xml:space="preserve"> particularly</w:t>
-      </w:r>
-      <w:r>
-        <w:rPr>
-          <w:lang w:val="en-US"/>
-        </w:rPr>
-        <w:t xml:space="preserve"> in</w:t>
-      </w:r>
-      <w:r>
-        <w:rPr>
-          <w:lang w:val="en-US"/>
-        </w:rPr>
-        <w:t xml:space="preserve"> dynamic and fast-changing environments</w:t>
-      </w:r>
-      <w:r>
-        <w:rPr>
-          <w:lang w:val="en-US"/>
-        </w:rPr>
-        <w:t xml:space="preserve">, </w:t>
-      </w:r>
-      <w:r>
-        <w:rPr>
-          <w:lang w:val="en-US"/>
-        </w:rPr>
-        <w:t xml:space="preserve">which require </w:t>
-      </w:r>
-      <w:r>
-        <w:rPr>
-          <w:lang w:val="en-US"/>
-        </w:rPr>
-        <w:t>more reactive and sophisticated behavior</w:t>
-      </w:r>
-      <w:r>
-        <w:rPr>
-          <w:lang w:val="en-US"/>
-        </w:rPr>
-        <w:t xml:space="preserve">. </w:t>
-      </w:r>
-    </w:p>
-    <w:p>
-      <w:pPr>
-        <w:jc w:val="both"/>
-        <w:rPr>
-          <w:lang w:val="en-US"/>
-        </w:rPr>
-      </w:pPr>
-      <w:r>
-        <w:rPr>
-          <w:lang w:val="en-US"/>
-        </w:rPr>
-        <w:t xml:space="preserve">Behavior Networks are </w:t>
-      </w:r>
-      <w:r>
-        <w:rPr>
-          <w:lang w:val="en-US"/>
-        </w:rPr>
-        <w:t>also more intuitive to design</w:t>
-      </w:r>
-      <w:r>
-        <w:rPr>
-          <w:lang w:val="en-US"/>
-        </w:rPr>
-        <w:t xml:space="preserve">. </w:t>
-      </w:r>
-      <w:r>
-        <w:rPr>
-          <w:lang w:val="en-US"/>
-        </w:rPr>
-        <w:t>Simple Behavior Networks work by defining Skills and Goals in the interactive character.</w:t>
-      </w:r>
-      <w:r>
-        <w:rPr>
-          <w:lang w:val="en-US"/>
-        </w:rPr>
-        <w:t xml:space="preserve"> </w:t>
-      </w:r>
-      <w:r>
-        <w:rPr>
-          <w:lang w:val="en-US"/>
-        </w:rPr>
-        <w:t>A goal has a syntax like:</w:t>
-      </w:r>
-    </w:p>
-    <w:p>
-      <w:pPr>
-        <w:ind w:firstLine="708"/>
-        <w:jc w:val="both"/>
-        <w:rPr>
-          <w:lang w:val="en-US"/>
-        </w:rPr>
-      </w:pPr>
-      <w:r>
-        <w:rPr>
-          <w:lang w:val="en-US"/>
-        </w:rPr>
-        <w:t xml:space="preserve">When </w:t>
-      </w:r>
-      <w:r>
-        <w:rPr>
-          <w:b/>
-          <w:lang w:val="en-US"/>
-        </w:rPr>
-        <w:t>x</w:t>
-      </w:r>
-      <w:r>
-        <w:rPr>
-          <w:lang w:val="en-US"/>
-        </w:rPr>
-        <w:t xml:space="preserve"> I want </w:t>
-      </w:r>
-      <w:r>
-        <w:rPr>
-          <w:b/>
-          <w:lang w:val="en-US"/>
-        </w:rPr>
-        <w:t>y</w:t>
-      </w:r>
-    </w:p>
-    <w:p>
-      <w:pPr>
-        <w:jc w:val="both"/>
-        <w:rPr>
-          <w:lang w:val="en-US"/>
-        </w:rPr>
-      </w:pPr>
-      <w:r>
-        <w:rPr>
-          <w:lang w:val="en-US"/>
-        </w:rPr>
-        <w:t>A Skill is defined in a syntax like:</w:t>
-      </w:r>
-    </w:p>
-    <w:p>
-      <w:pPr>
-        <w:ind w:firstLine="708"/>
-        <w:jc w:val="both"/>
-        <w:rPr>
-          <w:lang w:val="en-US"/>
-        </w:rPr>
-      </w:pPr>
-      <w:r>
-        <w:rPr>
-          <w:lang w:val="en-US"/>
-        </w:rPr>
-        <w:t xml:space="preserve">If </w:t>
-      </w:r>
-      <w:r>
-        <w:rPr>
-          <w:b/>
-          <w:lang w:val="en-US"/>
-        </w:rPr>
-        <w:t>x</w:t>
-      </w:r>
-      <w:r>
-        <w:rPr>
-          <w:lang w:val="en-US"/>
-        </w:rPr>
-        <w:t xml:space="preserve"> and </w:t>
-      </w:r>
-      <w:r>
-        <w:rPr>
-          <w:b/>
-          <w:lang w:val="en-US"/>
-        </w:rPr>
-        <w:t>y</w:t>
-      </w:r>
-      <w:r>
-        <w:rPr>
-          <w:lang w:val="en-US"/>
-        </w:rPr>
-        <w:t xml:space="preserve"> doing </w:t>
-      </w:r>
-      <w:r>
-        <w:rPr>
-          <w:b/>
-          <w:lang w:val="en-US"/>
-        </w:rPr>
-        <w:t>a</w:t>
-      </w:r>
-      <w:r>
-        <w:rPr>
-          <w:lang w:val="en-US"/>
-        </w:rPr>
-        <w:t xml:space="preserve"> has effect </w:t>
-      </w:r>
-      <w:r>
-        <w:rPr>
-          <w:b/>
-          <w:lang w:val="en-US"/>
-        </w:rPr>
-        <w:t>z</w:t>
-      </w:r>
-    </w:p>
-    <w:p>
-      <w:pPr>
-        <w:jc w:val="both"/>
-        <w:rPr>
-          <w:lang w:val="en-US"/>
-        </w:rPr>
-      </w:pPr>
-      <w:r>
-        <w:rPr>
-          <w:lang w:val="en-US"/>
-        </w:rPr>
-        <w:t xml:space="preserve">Both for goals and skills, </w:t>
-      </w:r>
-      <w:r>
-        <w:rPr>
-          <w:b/>
-          <w:lang w:val="en-US"/>
-        </w:rPr>
-        <w:t>x</w:t>
-      </w:r>
-      <w:r>
-        <w:rPr>
-          <w:lang w:val="en-US"/>
-        </w:rPr>
-        <w:t xml:space="preserve">, </w:t>
-      </w:r>
-      <w:r>
-        <w:rPr>
-          <w:b/>
-          <w:lang w:val="en-US"/>
-        </w:rPr>
-        <w:t>y</w:t>
-      </w:r>
-      <w:r>
-        <w:rPr>
-          <w:lang w:val="en-US"/>
-        </w:rPr>
-        <w:t xml:space="preserve"> and </w:t>
-      </w:r>
-      <w:r>
-        <w:rPr>
-          <w:b/>
-          <w:lang w:val="en-US"/>
-        </w:rPr>
-        <w:t>z</w:t>
-      </w:r>
-      <w:r>
-        <w:rPr>
-          <w:lang w:val="en-US"/>
-        </w:rPr>
-        <w:t xml:space="preserve"> are Perceptions that can be quantified by a function returning a value between 0 and 1. Typical examples of Perceptions can be “I am near a fridge”, “I have the t</w:t>
-      </w:r>
-      <w:r>
-        <w:rPr>
-          <w:lang w:val="en-US"/>
-        </w:rPr>
-        <w:t>h</w:t>
-      </w:r>
-      <w:r>
-        <w:rPr>
-          <w:lang w:val="en-US"/>
-        </w:rPr>
-        <w:t>ermometer”, “</w:t>
-      </w:r>
-      <w:r>
-        <w:rPr>
-          <w:lang w:val="en-US"/>
-        </w:rPr>
-        <w:t>I do not have ammo”, “S</w:t>
-      </w:r>
-      <w:r>
-        <w:rPr>
-          <w:lang w:val="en-US"/>
-        </w:rPr>
-        <w:t>he is smiling”, etc.</w:t>
-      </w:r>
-      <w:r>
-        <w:rPr>
-          <w:lang w:val="en-US"/>
-        </w:rPr>
-        <w:t xml:space="preserve"> </w:t>
-      </w:r>
-      <w:r>
-        <w:rPr>
-          <w:lang w:val="en-US"/>
-        </w:rPr>
-        <w:t xml:space="preserve">In addition, in Skills, </w:t>
-      </w:r>
-      <w:r>
-        <w:rPr>
-          <w:b/>
-          <w:lang w:val="en-US"/>
-        </w:rPr>
-        <w:t>a</w:t>
-      </w:r>
-      <w:r>
-        <w:rPr>
-          <w:lang w:val="en-US"/>
-        </w:rPr>
-        <w:t xml:space="preserve"> is an action</w:t>
-      </w:r>
-      <w:r>
-        <w:rPr>
-          <w:lang w:val="en-US"/>
-        </w:rPr>
-        <w:t>, which can be performed with</w:t>
-      </w:r>
-      <w:r>
-        <w:rPr>
-          <w:lang w:val="en-US"/>
-        </w:rPr>
-        <w:t xml:space="preserve"> a certain intensity, also between 0 and 1.</w:t>
-      </w:r>
-      <w:r>
-        <w:rPr>
-          <w:lang w:val="en-US"/>
-        </w:rPr>
-        <w:t xml:space="preserve"> </w:t>
-      </w:r>
-    </w:p>
-    <w:p>
-      <w:pPr>
-        <w:jc w:val="both"/>
-        <w:rPr>
-          <w:lang w:val="en-US"/>
-        </w:rPr>
-      </w:pPr>
-      <w:r>
-        <w:rPr>
-          <w:lang w:val="en-US"/>
-        </w:rPr>
-        <w:t>Decisions I</w:t>
-      </w:r>
-      <w:r>
-        <w:rPr>
-          <w:lang w:val="en-US"/>
-        </w:rPr>
-        <w:t xml:space="preserve">n Behavior Networks are taken </w:t>
-      </w:r>
-      <w:r>
-        <w:rPr>
-          <w:lang w:val="en-US"/>
-        </w:rPr>
-        <w:t xml:space="preserve">through </w:t>
-      </w:r>
-      <w:r>
-        <w:rPr>
-          <w:lang w:val="en-US"/>
-        </w:rPr>
-        <w:t>an energy spreading mechanism</w:t>
-      </w:r>
-      <w:r>
-        <w:rPr>
-          <w:lang w:val="en-US"/>
-        </w:rPr>
-        <w:t xml:space="preserve">: </w:t>
-      </w:r>
-      <w:r>
-        <w:rPr>
-          <w:lang w:val="en-US"/>
-        </w:rPr>
-        <w:t>a certain</w:t>
-      </w:r>
-      <w:r>
-        <w:rPr>
-          <w:lang w:val="en-US"/>
-        </w:rPr>
-        <w:t xml:space="preserve"> skill will perform a certain</w:t>
-      </w:r>
-      <w:r>
-        <w:rPr>
-          <w:lang w:val="en-US"/>
-        </w:rPr>
-        <w:t xml:space="preserve"> action if its effect is e</w:t>
-      </w:r>
-      <w:r>
-        <w:rPr>
-          <w:lang w:val="en-US"/>
-        </w:rPr>
-        <w:t>xpected to con</w:t>
-      </w:r>
-      <w:r>
-        <w:rPr>
-          <w:lang w:val="en-US"/>
-        </w:rPr>
-        <w:t xml:space="preserve">tribute to a goal. </w:t>
-      </w:r>
-      <w:r>
-        <w:rPr>
-          <w:lang w:val="en-US"/>
-        </w:rPr>
-        <w:t xml:space="preserve">Skills also </w:t>
-      </w:r>
-      <w:r>
-        <w:rPr>
-          <w:lang w:val="en-US"/>
-        </w:rPr>
-        <w:t>self-</w:t>
-      </w:r>
-      <w:r>
-        <w:rPr>
-          <w:lang w:val="en-US"/>
-        </w:rPr>
-        <w:t>organize according to</w:t>
-      </w:r>
-      <w:r>
-        <w:rPr>
-          <w:lang w:val="en-US"/>
-        </w:rPr>
-        <w:t xml:space="preserve"> preconditions (in the previous example, x and y) and its effects in the previous example, z)</w:t>
-      </w:r>
-      <w:r>
-        <w:rPr>
-          <w:lang w:val="en-US"/>
-        </w:rPr>
-        <w:t xml:space="preserve">.  For example, if I want </w:t>
-      </w:r>
-      <w:r>
-        <w:rPr>
-          <w:lang w:val="en-US"/>
-        </w:rPr>
-        <w:t>to kill a character, but I need a gun to do so, a skill t</w:t>
-      </w:r>
-      <w:r>
-        <w:rPr>
-          <w:lang w:val="en-US"/>
-        </w:rPr>
-        <w:t xml:space="preserve">o go pick the gun will automatically receive a lot of energy.  Later on, once </w:t>
+        <w:t xml:space="preserve"> a gun to do so, a skill </w:t>
+      </w:r>
+      <w:r>
+        <w:rPr>
+          <w:lang w:val="en-US"/>
+        </w:rPr>
+        <w:t>such as “</w:t>
+      </w:r>
+      <w:r>
+        <w:rPr>
+          <w:lang w:val="en-US"/>
+        </w:rPr>
+        <w:t>pick the gun</w:t>
+      </w:r>
+      <w:r>
+        <w:rPr>
+          <w:lang w:val="en-US"/>
+        </w:rPr>
+        <w:t>”</w:t>
+      </w:r>
+      <w:r>
+        <w:rPr>
+          <w:lang w:val="en-US"/>
+        </w:rPr>
+        <w:t xml:space="preserve"> will </w:t>
+      </w:r>
+      <w:r>
+        <w:rPr>
+          <w:lang w:val="en-US"/>
+        </w:rPr>
+        <w:t>receive a lot of energy</w:t>
+      </w:r>
+      <w:r>
+        <w:rPr>
+          <w:lang w:val="en-US"/>
+        </w:rPr>
+        <w:t xml:space="preserve">.  Later on, once </w:t>
       </w:r>
       <w:r>
         <w:rPr>
@@ -896,13 +1116,13 @@
         <w:rPr>
           <w:lang w:val="en-US"/>
         </w:rPr>
-        <w:t xml:space="preserve">energy will move from the search to the </w:t>
-      </w:r>
-      <w:r>
-        <w:rPr>
-          <w:lang w:val="en-US"/>
-        </w:rPr>
-        <w:t>shooting skill</w:t>
+        <w:t xml:space="preserve">energy will move </w:t>
+      </w:r>
+      <w:r>
+        <w:rPr>
+          <w:lang w:val="en-US"/>
+        </w:rPr>
+        <w:t>to a skill such as “shoot at character B”</w:t>
       </w:r>
       <w:r>
         <w:rPr>
@@ -967,7 +1187,19 @@
         <w:rPr>
           <w:lang w:val="en-US"/>
         </w:rPr>
-        <w:t>Simple Behavior Networks come with a</w:t>
+        <w:t xml:space="preserve">Behavior Networks </w:t>
+      </w:r>
+      <w:r>
+        <w:rPr>
+          <w:lang w:val="en-US"/>
+        </w:rPr>
+        <w:t>Designer includes</w:t>
+      </w:r>
+      <w:r>
+        <w:rPr>
+          <w:lang w:val="en-US"/>
+        </w:rPr>
+        <w:t xml:space="preserve"> a</w:t>
       </w:r>
       <w:r>
         <w:rPr>
@@ -997,13 +1229,44 @@
         <w:rPr>
           <w:lang w:val="en-US"/>
         </w:rPr>
+        <w:t xml:space="preserve">which we have </w:t>
+      </w:r>
+      <w:r>
+        <w:rPr>
+          <w:lang w:val="en-US"/>
+        </w:rPr>
         <w:t>designed</w:t>
       </w:r>
       <w:r>
         <w:rPr>
           <w:lang w:val="en-US"/>
         </w:rPr>
-        <w:t xml:space="preserve"> to allow </w:t>
+        <w:t xml:space="preserve"> to</w:t>
+      </w:r>
+      <w:r>
+        <w:rPr>
+          <w:lang w:val="en-US"/>
+        </w:rPr>
+        <w:t>:</w:t>
+      </w:r>
+    </w:p>
+    <w:p>
+      <w:pPr>
+        <w:pStyle w:val="ListParagraph"/>
+        <w:numPr>
+          <w:ilvl w:val="0"/>
+          <w:numId w:val="10"/>
+        </w:numPr>
+        <w:jc w:val="both"/>
+        <w:rPr>
+          <w:lang w:val="en-US"/>
+        </w:rPr>
+      </w:pPr>
+      <w:r>
+        <w:rPr>
+          <w:lang w:val="en-US"/>
+        </w:rPr>
+        <w:t xml:space="preserve">allow </w:t>
       </w:r>
       <w:r>
         <w:rPr>
@@ -1027,13 +1290,32 @@
         <w:rPr>
           <w:lang w:val="en-US"/>
         </w:rPr>
-        <w:t xml:space="preserve"> and </w:t>
-      </w:r>
-      <w:r>
-        <w:rPr>
-          <w:lang w:val="en-US"/>
-        </w:rPr>
-        <w:t xml:space="preserve">allowing to </w:t>
+        <w:t xml:space="preserve"> and</w:t>
+      </w:r>
+      <w:r>
+        <w:rPr>
+          <w:lang w:val="en-US"/>
+        </w:rPr>
+        <w:t xml:space="preserve"> </w:t>
+      </w:r>
+    </w:p>
+    <w:p>
+      <w:pPr>
+        <w:pStyle w:val="ListParagraph"/>
+        <w:numPr>
+          <w:ilvl w:val="0"/>
+          <w:numId w:val="10"/>
+        </w:numPr>
+        <w:jc w:val="both"/>
+        <w:rPr>
+          <w:lang w:val="en-US"/>
+        </w:rPr>
+      </w:pPr>
+      <w:r>
+        <w:rPr>
+          <w:lang w:val="en-US"/>
+        </w:rPr>
+        <w:t xml:space="preserve">to </w:t>
       </w:r>
       <w:r>
         <w:rPr>
@@ -1051,27 +1333,39 @@
         <w:rPr>
           <w:lang w:val="en-US"/>
         </w:rPr>
-        <w:t>the evolution of the character and the behavior network</w:t>
-      </w:r>
-      <w:r>
-        <w:rPr>
-          <w:lang w:val="en-US"/>
-        </w:rPr>
-        <w:t xml:space="preserve">. </w:t>
-      </w:r>
-    </w:p>
-    <w:p>
-      <w:pPr>
-        <w:jc w:val="both"/>
-        <w:rPr>
-          <w:lang w:val="en-US"/>
-        </w:rPr>
-      </w:pPr>
-      <w:r>
-        <w:rPr>
-          <w:lang w:val="en-US"/>
-        </w:rPr>
-        <w:t xml:space="preserve">By dragging and dropping, the </w:t>
+        <w:t>the evol</w:t>
+      </w:r>
+      <w:r>
+        <w:rPr>
+          <w:lang w:val="en-US"/>
+        </w:rPr>
+        <w:t>ution of the character and the Behavior N</w:t>
+      </w:r>
+      <w:r>
+        <w:rPr>
+          <w:lang w:val="en-US"/>
+        </w:rPr>
+        <w:t>etwork</w:t>
+      </w:r>
+    </w:p>
+    <w:p>
+      <w:pPr>
+        <w:jc w:val="both"/>
+        <w:rPr>
+          <w:lang w:val="en-US"/>
+        </w:rPr>
+      </w:pPr>
+      <w:r>
+        <w:rPr>
+          <w:lang w:val="en-US"/>
+        </w:rPr>
+        <w:t xml:space="preserve">Using this interface, </w:t>
+      </w:r>
+      <w:r>
+        <w:rPr>
+          <w:lang w:val="en-US"/>
+        </w:rPr>
+        <w:t xml:space="preserve">the </w:t>
       </w:r>
       <w:r>
         <w:rPr>
@@ -1101,7 +1395,19 @@
         <w:rPr>
           <w:lang w:val="en-US"/>
         </w:rPr>
-        <w:t xml:space="preserve"> Goals. During playout, the AI designer</w:t>
+        <w:t xml:space="preserve"> Goals</w:t>
+      </w:r>
+      <w:r>
+        <w:rPr>
+          <w:lang w:val="en-US"/>
+        </w:rPr>
+        <w:t xml:space="preserve"> by dragging and dropping</w:t>
+      </w:r>
+      <w:r>
+        <w:rPr>
+          <w:lang w:val="en-US"/>
+        </w:rPr>
+        <w:t>. During playout, the AI designer</w:t>
       </w:r>
       <w:r>
         <w:rPr>
@@ -1119,13 +1425,45 @@
         <w:rPr>
           <w:lang w:val="en-US"/>
         </w:rPr>
-        <w:t xml:space="preserve">affect the relevance of a given goal. For example, in figure 1, </w:t>
-      </w:r>
-      <w:r>
-        <w:rPr>
-          <w:lang w:val="en-US"/>
-        </w:rPr>
-        <w:t>a simple diagram corresponding to “When: not Perception0 and Perception1 I want: Perception0 ” is shown. T</w:t>
+        <w:t>affect the relevance of a given goal</w:t>
+      </w:r>
+      <w:r>
+        <w:rPr>
+          <w:lang w:val="en-US"/>
+        </w:rPr>
+        <w:t xml:space="preserve">, or </w:t>
+      </w:r>
+      <w:r>
+        <w:rPr>
+          <w:lang w:val="en-US"/>
+        </w:rPr>
+        <w:t>affect whether a given action can be performed</w:t>
+      </w:r>
+      <w:r>
+        <w:rPr>
+          <w:lang w:val="en-US"/>
+        </w:rPr>
+        <w:t xml:space="preserve">. For example, in figure 1, </w:t>
+      </w:r>
+      <w:r>
+        <w:rPr>
+          <w:lang w:val="en-US"/>
+        </w:rPr>
+        <w:t xml:space="preserve">a simple diagram corresponding to “When: not Perception0 and Perception1 I want: </w:t>
+      </w:r>
+      <w:proofErr w:type="gramStart"/>
+      <w:r>
+        <w:rPr>
+          <w:lang w:val="en-US"/>
+        </w:rPr>
+        <w:t>Perception0 ”</w:t>
+      </w:r>
+      <w:proofErr w:type="gramEnd"/>
+      <w:r>
+        <w:rPr>
+          <w:lang w:val="en-US"/>
+        </w:rPr>
+        <w:t xml:space="preserve"> is shown. T</w:t>
       </w:r>
       <w:r>
         <w:rPr>
@@ -1149,45 +1487,87 @@
         <w:rPr>
           <w:lang w:val="en-US"/>
         </w:rPr>
-        <w:t xml:space="preserve">oal, shown as a blue box, has a relevance corresponding to the smallest condition satisfied (in this case, the negation of Perception0, which is true at 17%). </w:t>
-      </w:r>
-      <w:r>
-        <w:rPr>
-          <w:lang w:val="en-US"/>
-        </w:rPr>
-        <w:t>The evolution of the Perception values will in turn affect the Relevance of that particular Goal.</w:t>
-      </w:r>
-    </w:p>
-    <w:p>
-      <w:pPr>
-        <w:jc w:val="both"/>
-        <w:rPr>
-          <w:lang w:val="en-US"/>
-        </w:rPr>
-      </w:pPr>
-      <w:r>
-        <w:rPr>
-          <w:lang w:val="en-US"/>
-        </w:rPr>
-        <w:t xml:space="preserve">The user interface </w:t>
-      </w:r>
-      <w:r>
-        <w:rPr>
-          <w:lang w:val="en-US"/>
-        </w:rPr>
-        <w:t>also shows the relevance of a given Goal,</w:t>
-      </w:r>
-      <w:r>
-        <w:rPr>
-          <w:lang w:val="en-US"/>
-        </w:rPr>
-        <w:t xml:space="preserve"> which evolves in real time</w:t>
-      </w:r>
-      <w:r>
-        <w:rPr>
-          <w:lang w:val="en-US"/>
-        </w:rPr>
-        <w:t xml:space="preserve"> depending on the different perceptions.</w:t>
+        <w:t>o</w:t>
+      </w:r>
+      <w:r>
+        <w:rPr>
+          <w:lang w:val="en-US"/>
+        </w:rPr>
+        <w:t>al, shown as a blue box, has a R</w:t>
+      </w:r>
+      <w:r>
+        <w:rPr>
+          <w:lang w:val="en-US"/>
+        </w:rPr>
+        <w:t>elevance</w:t>
+      </w:r>
+      <w:r>
+        <w:rPr>
+          <w:lang w:val="en-US"/>
+        </w:rPr>
+        <w:t xml:space="preserve"> value</w:t>
+      </w:r>
+      <w:r>
+        <w:rPr>
+          <w:lang w:val="en-US"/>
+        </w:rPr>
+        <w:t xml:space="preserve"> corresponding to the smallest condition satisfied (in this case, the negation of Perception0, which is true at 17%). </w:t>
+      </w:r>
+      <w:r>
+        <w:rPr>
+          <w:lang w:val="en-US"/>
+        </w:rPr>
+        <w:t>During playout, t</w:t>
+      </w:r>
+      <w:r>
+        <w:rPr>
+          <w:lang w:val="en-US"/>
+        </w:rPr>
+        <w:t>he evolution of the Perception values will in turn affect the Relevance of that particular Goal.</w:t>
+      </w:r>
+    </w:p>
+    <w:p>
+      <w:pPr>
+        <w:jc w:val="both"/>
+        <w:rPr>
+          <w:lang w:val="en-US"/>
+        </w:rPr>
+      </w:pPr>
+      <w:r>
+        <w:rPr>
+          <w:lang w:val="en-US"/>
+        </w:rPr>
+        <w:t xml:space="preserve">The Relevance </w:t>
+      </w:r>
+      <w:r>
+        <w:rPr>
+          <w:lang w:val="en-US"/>
+        </w:rPr>
+        <w:t>of a given Goal</w:t>
+      </w:r>
+      <w:r>
+        <w:rPr>
+          <w:lang w:val="en-US"/>
+        </w:rPr>
+        <w:t xml:space="preserve"> will evolve</w:t>
+      </w:r>
+      <w:r>
+        <w:rPr>
+          <w:lang w:val="en-US"/>
+        </w:rPr>
+        <w:t xml:space="preserve"> in real time</w:t>
+      </w:r>
+      <w:r>
+        <w:rPr>
+          <w:lang w:val="en-US"/>
+        </w:rPr>
+        <w:t xml:space="preserve"> depending on the different P</w:t>
+      </w:r>
+      <w:r>
+        <w:rPr>
+          <w:lang w:val="en-US"/>
+        </w:rPr>
+        <w:t>erceptions.</w:t>
       </w:r>
       <w:r>
         <w:rPr>
@@ -1223,7 +1603,13 @@
         <w:rPr>
           <w:lang w:val="en-US"/>
         </w:rPr>
-        <w:t>and actions are defined</w:t>
+        <w:t>and A</w:t>
+      </w:r>
+      <w:r>
+        <w:rPr>
+          <w:lang w:val="en-US"/>
+        </w:rPr>
+        <w:t>ctions are defined</w:t>
       </w:r>
       <w:r>
         <w:rPr>
@@ -1235,7 +1621,13 @@
         <w:rPr>
           <w:lang w:val="en-US"/>
         </w:rPr>
-        <w:t xml:space="preserve"> to goals and perceptions</w:t>
+        <w:t xml:space="preserve"> to Goals and P</w:t>
+      </w:r>
+      <w:r>
+        <w:rPr>
+          <w:lang w:val="en-US"/>
+        </w:rPr>
+        <w:t>erceptions</w:t>
       </w:r>
       <w:r>
         <w:rPr>
@@ -1262,7 +1654,7 @@
           <w:lang w:val="en-US"/>
         </w:rPr>
         <w:pict>
-          <v:shape id="_x0000_i1026" type="#_x0000_t75" style="width:420.5pt;height:84pt">
+          <v:shape id="_x0000_i1026" type="#_x0000_t75" style="width:420.65pt;height:84.3pt">
             <v:imagedata r:id="rId10" o:title="Captura de pantalla 2016-09-14 19" croptop="19235f" cropbottom="37783f" cropleft="13817f" cropright="27480f"/>
           </v:shape>
         </w:pict>
@@ -1308,7 +1700,13 @@
         <w:rPr>
           <w:lang w:val="en-US"/>
         </w:rPr>
-        <w:t xml:space="preserve">: a simple user interface also allows </w:t>
+        <w:t>: a simple user interface</w:t>
+      </w:r>
+      <w:r>
+        <w:rPr>
+          <w:lang w:val="en-US"/>
+        </w:rPr>
+        <w:t xml:space="preserve"> allows </w:t>
       </w:r>
       <w:r>
         <w:rPr>
@@ -1345,7 +1743,7 @@
           <w:lang w:val="en-US"/>
         </w:rPr>
         <w:pict>
-          <v:shape id="_x0000_i1027" type="#_x0000_t75" style="width:433pt;height:176pt">
+          <v:shape id="_x0000_i1027" type="#_x0000_t75" style="width:432.95pt;height:176.2pt">
             <v:imagedata r:id="rId11" o:title="Captura de pantalla 2016-09-14 19" croptop="6183f" cropbottom="38607f" cropleft="26014f" cropright="10632f"/>
           </v:shape>
         </w:pict>
@@ -1443,7 +1841,6 @@
           <w:b/>
           <w:lang w:val="en-US"/>
         </w:rPr>
-        <w:lastRenderedPageBreak/>
         <w:t>Animation Synthesis</w:t>
       </w:r>
     </w:p>
@@ -1458,7 +1855,7 @@
         <w:rPr>
           <w:lang w:val="en-US"/>
         </w:rPr>
-        <w:t xml:space="preserve">Simple Behavior Networks provide a </w:t>
+        <w:t xml:space="preserve">Behavior Networks provide a </w:t>
       </w:r>
       <w:r>
         <w:rPr>
@@ -1512,7 +1909,21 @@
         <w:rPr>
           <w:lang w:val="en-US"/>
         </w:rPr>
-        <w:t xml:space="preserve"> (Shoulson 2014)</w:t>
+        <w:t xml:space="preserve"> (</w:t>
+      </w:r>
+      <w:proofErr w:type="spellStart"/>
+      <w:r>
+        <w:rPr>
+          <w:lang w:val="en-US"/>
+        </w:rPr>
+        <w:t>Shoulson</w:t>
+      </w:r>
+      <w:proofErr w:type="spellEnd"/>
+      <w:r>
+        <w:rPr>
+          <w:lang w:val="en-US"/>
+        </w:rPr>
+        <w:t xml:space="preserve"> 2014)</w:t>
       </w:r>
       <w:r>
         <w:rPr>
@@ -1569,7 +1980,19 @@
         <w:rPr>
           <w:lang w:val="en-US"/>
         </w:rPr>
-        <w:t xml:space="preserve">library integrates several character animation techniques to easily </w:t>
+        <w:t>library integrates several characte</w:t>
+      </w:r>
+      <w:r>
+        <w:rPr>
+          <w:lang w:val="en-US"/>
+        </w:rPr>
+        <w:t>r animation techniques to</w:t>
+      </w:r>
+      <w:r>
+        <w:rPr>
+          <w:lang w:val="en-US"/>
+        </w:rPr>
+        <w:t xml:space="preserve"> </w:t>
       </w:r>
       <w:r>
         <w:rPr>
@@ -1603,11 +2026,19 @@
           <w:lang w:val="en-US"/>
         </w:rPr>
       </w:pPr>
-      <w:r>
-        <w:rPr>
-          <w:lang w:val="en-US"/>
-        </w:rPr>
-        <w:t xml:space="preserve">Timepath </w:t>
+      <w:proofErr w:type="spellStart"/>
+      <w:r>
+        <w:rPr>
+          <w:lang w:val="en-US"/>
+        </w:rPr>
+        <w:t>Timepath</w:t>
+      </w:r>
+      <w:proofErr w:type="spellEnd"/>
+      <w:r>
+        <w:rPr>
+          <w:lang w:val="en-US"/>
+        </w:rPr>
+        <w:t xml:space="preserve"> </w:t>
       </w:r>
       <w:r>
         <w:rPr>
@@ -1633,11 +2064,19 @@
         </w:rPr>
         <w:t xml:space="preserve">grateful to Alejandro </w:t>
       </w:r>
-      <w:r>
-        <w:rPr>
-          <w:lang w:val="en-US"/>
-        </w:rPr>
-        <w:t xml:space="preserve">Beacco </w:t>
+      <w:proofErr w:type="spellStart"/>
+      <w:r>
+        <w:rPr>
+          <w:lang w:val="en-US"/>
+        </w:rPr>
+        <w:t>Beacco</w:t>
+      </w:r>
+      <w:proofErr w:type="spellEnd"/>
+      <w:r>
+        <w:rPr>
+          <w:lang w:val="en-US"/>
+        </w:rPr>
+        <w:t xml:space="preserve"> </w:t>
       </w:r>
       <w:r>
         <w:rPr>
@@ -1663,11 +2102,19 @@
         </w:rPr>
         <w:t xml:space="preserve"> </w:t>
       </w:r>
-      <w:r>
-        <w:rPr>
-          <w:lang w:val="en-US"/>
-        </w:rPr>
-        <w:t>Shoulson and any other relevant contributor for creating this piece of software and sharing it with the world.</w:t>
+      <w:proofErr w:type="spellStart"/>
+      <w:r>
+        <w:rPr>
+          <w:lang w:val="en-US"/>
+        </w:rPr>
+        <w:t>Shoulson</w:t>
+      </w:r>
+      <w:proofErr w:type="spellEnd"/>
+      <w:r>
+        <w:rPr>
+          <w:lang w:val="en-US"/>
+        </w:rPr>
+        <w:t xml:space="preserve"> and any other relevant contributor for creating this piece of software and sharing it with the world.</w:t>
       </w:r>
       <w:r>
         <w:rPr>
@@ -1683,11 +2130,19 @@
           <w:lang w:val="en-US"/>
         </w:rPr>
       </w:pPr>
-      <w:r>
-        <w:rPr>
-          <w:lang w:val="en-US"/>
-        </w:rPr>
-        <w:t>Mecanim integration is also available</w:t>
+      <w:proofErr w:type="spellStart"/>
+      <w:r>
+        <w:rPr>
+          <w:lang w:val="en-US"/>
+        </w:rPr>
+        <w:t>Mecanim</w:t>
+      </w:r>
+      <w:proofErr w:type="spellEnd"/>
+      <w:r>
+        <w:rPr>
+          <w:lang w:val="en-US"/>
+        </w:rPr>
+        <w:t xml:space="preserve"> integration is also available</w:t>
       </w:r>
       <w:r>
         <w:rPr>
@@ -1737,7 +2192,13 @@
         <w:rPr>
           <w:lang w:val="en-US"/>
         </w:rPr>
-        <w:t>Simple Behavior Netw</w:t>
+        <w:t>Using this package,</w:t>
+      </w:r>
+      <w:r>
+        <w:rPr>
+          <w:lang w:val="en-US"/>
+        </w:rPr>
+        <w:t xml:space="preserve"> Behavior Netw</w:t>
       </w:r>
       <w:r>
         <w:rPr>
@@ -1749,37 +2210,19 @@
         <w:rPr>
           <w:lang w:val="en-US"/>
         </w:rPr>
-        <w:t xml:space="preserve"> stored, shared and modified like any other character model or animation</w:t>
-      </w:r>
-      <w:r>
-        <w:rPr>
-          <w:lang w:val="en-US"/>
-        </w:rPr>
-        <w:t xml:space="preserve"> file</w:t>
-      </w:r>
-      <w:r>
-        <w:rPr>
-          <w:lang w:val="en-US"/>
-        </w:rPr>
-        <w:t xml:space="preserve">. </w:t>
-      </w:r>
-      <w:r>
-        <w:rPr>
-          <w:lang w:val="en-US"/>
-        </w:rPr>
-        <w:t>T</w:t>
-      </w:r>
-      <w:r>
-        <w:rPr>
-          <w:lang w:val="en-US"/>
-        </w:rPr>
-        <w:t xml:space="preserve">he </w:t>
-      </w:r>
-      <w:r>
-        <w:rPr>
-          <w:lang w:val="en-US"/>
-        </w:rPr>
-        <w:t xml:space="preserve">Perceptions and Actions </w:t>
+        <w:t xml:space="preserve"> stored, shared and modified like any other </w:t>
+      </w:r>
+      <w:r>
+        <w:rPr>
+          <w:lang w:val="en-US"/>
+        </w:rPr>
+        <w:t>Unity asset</w:t>
+      </w:r>
+      <w:r>
+        <w:rPr>
+          <w:lang w:val="en-US"/>
+        </w:rPr>
+        <w:t xml:space="preserve">. Perceptions and Actions </w:t>
       </w:r>
       <w:r>
         <w:rPr>
@@ -1815,7 +2258,7 @@
         <w:rPr>
           <w:lang w:val="en-US"/>
         </w:rPr>
-        <w:t>built-in perception and action functions</w:t>
+        <w:t>built-in functions</w:t>
       </w:r>
       <w:r>
         <w:rPr>
@@ -1839,7 +2282,13 @@
         <w:rPr>
           <w:lang w:val="en-US"/>
         </w:rPr>
-        <w:t>New perception and action functions can also be created</w:t>
+        <w:t>New Perception and A</w:t>
+      </w:r>
+      <w:r>
+        <w:rPr>
+          <w:lang w:val="en-US"/>
+        </w:rPr>
+        <w:t>ction functions can also be created</w:t>
       </w:r>
       <w:r>
         <w:rPr>
@@ -1887,14 +2336,26 @@
           <w:lang w:val="en-US"/>
         </w:rPr>
       </w:pPr>
-    </w:p>
-    <w:p>
-      <w:pPr>
-        <w:jc w:val="both"/>
-        <w:rPr>
-          <w:lang w:val="en-US"/>
-        </w:rPr>
-      </w:pPr>
+      <w:r>
+        <w:rPr>
+          <w:lang w:val="en-US"/>
+        </w:rPr>
+        <w:t xml:space="preserve">Behavior Networks Designer uses a runtime library compiled for Windows. Version for Android, Mac, Linux, iOS and </w:t>
+      </w:r>
+      <w:proofErr w:type="spellStart"/>
+      <w:r>
+        <w:rPr>
+          <w:lang w:val="en-US"/>
+        </w:rPr>
+        <w:t>WebGL</w:t>
+      </w:r>
+      <w:proofErr w:type="spellEnd"/>
+      <w:r>
+        <w:rPr>
+          <w:lang w:val="en-US"/>
+        </w:rPr>
+        <w:t xml:space="preserve"> will follow soon.</w:t>
+      </w:r>
     </w:p>
     <w:p>
       <w:pPr>
@@ -1927,7 +2388,13 @@
         <w:rPr>
           <w:lang w:val="en-US"/>
         </w:rPr>
-        <w:t xml:space="preserve"> on how to use it</w:t>
+        <w:t xml:space="preserve"> on how to use </w:t>
+      </w:r>
+      <w:r>
+        <w:rPr>
+          <w:lang w:val="en-US"/>
+        </w:rPr>
+        <w:t>Behavior Networks Designer</w:t>
       </w:r>
       <w:r>
         <w:rPr>
@@ -2042,7 +2509,31 @@
           <w:shd w:val="clear" w:color="auto" w:fill="FFFFFF"/>
           <w:lang w:val="en-US"/>
         </w:rPr>
-        <w:t>K. Dorer, (2004</w:t>
+        <w:t xml:space="preserve">K. </w:t>
+      </w:r>
+      <w:proofErr w:type="spellStart"/>
+      <w:r>
+        <w:rPr>
+          <w:rFonts w:ascii="Arial" w:hAnsi="Arial" w:cs="Arial"/>
+          <w:color w:val="222222"/>
+          <w:sz w:val="20"/>
+          <w:szCs w:val="20"/>
+          <w:shd w:val="clear" w:color="auto" w:fill="FFFFFF"/>
+          <w:lang w:val="en-US"/>
+        </w:rPr>
+        <w:t>Dorer</w:t>
+      </w:r>
+      <w:proofErr w:type="spellEnd"/>
+      <w:r>
+        <w:rPr>
+          <w:rFonts w:ascii="Arial" w:hAnsi="Arial" w:cs="Arial"/>
+          <w:color w:val="222222"/>
+          <w:sz w:val="20"/>
+          <w:szCs w:val="20"/>
+          <w:shd w:val="clear" w:color="auto" w:fill="FFFFFF"/>
+          <w:lang w:val="en-US"/>
+        </w:rPr>
+        <w:t>, (2004</w:t>
       </w:r>
       <w:r>
         <w:rPr>
@@ -2103,13 +2594,55 @@
         <w:rPr>
           <w:lang w:val="en-US"/>
         </w:rPr>
-        <w:t>A. Shoulson, N. Marsha</w:t>
-      </w:r>
-      <w:r>
-        <w:rPr>
-          <w:lang w:val="en-US"/>
-        </w:rPr>
-        <w:t xml:space="preserve">k, M. Kapadia, and N. I. Badler (2014) </w:t>
+        <w:t xml:space="preserve">A. </w:t>
+      </w:r>
+      <w:proofErr w:type="spellStart"/>
+      <w:r>
+        <w:rPr>
+          <w:lang w:val="en-US"/>
+        </w:rPr>
+        <w:t>Shoulson</w:t>
+      </w:r>
+      <w:proofErr w:type="spellEnd"/>
+      <w:r>
+        <w:rPr>
+          <w:lang w:val="en-US"/>
+        </w:rPr>
+        <w:t xml:space="preserve">, N. </w:t>
+      </w:r>
+      <w:proofErr w:type="spellStart"/>
+      <w:r>
+        <w:rPr>
+          <w:lang w:val="en-US"/>
+        </w:rPr>
+        <w:t>Marsha</w:t>
+      </w:r>
+      <w:r>
+        <w:rPr>
+          <w:lang w:val="en-US"/>
+        </w:rPr>
+        <w:t>k</w:t>
+      </w:r>
+      <w:proofErr w:type="spellEnd"/>
+      <w:r>
+        <w:rPr>
+          <w:lang w:val="en-US"/>
+        </w:rPr>
+        <w:t xml:space="preserve">, M. Kapadia, and N. I. </w:t>
+      </w:r>
+      <w:proofErr w:type="spellStart"/>
+      <w:r>
+        <w:rPr>
+          <w:lang w:val="en-US"/>
+        </w:rPr>
+        <w:t>Badler</w:t>
+      </w:r>
+      <w:proofErr w:type="spellEnd"/>
+      <w:r>
+        <w:rPr>
+          <w:lang w:val="en-US"/>
+        </w:rPr>
+        <w:t xml:space="preserve"> (2014) </w:t>
       </w:r>
       <w:r>
         <w:rPr>
@@ -2170,7 +2703,28 @@
           <w:lang w:val="en-US"/>
         </w:rPr>
         <w:lastRenderedPageBreak/>
-        <w:t>Quick Start Guide</w:t>
+        <w:t xml:space="preserve">Quick </w:t>
+      </w:r>
+      <w:r>
+        <w:rPr>
+          <w:b/>
+          <w:lang w:val="en-US"/>
+        </w:rPr>
+        <w:t>Reference</w:t>
+      </w:r>
+    </w:p>
+    <w:p>
+      <w:pPr>
+        <w:jc w:val="both"/>
+        <w:rPr>
+          <w:lang w:val="en-US"/>
+        </w:rPr>
+      </w:pPr>
+      <w:r>
+        <w:rPr>
+          <w:lang w:val="en-US"/>
+        </w:rPr>
+        <w:t>This quick reference is intended for people already familiar with Behavior Networks. If this is not your case, we advise you first go through the tutorial document.</w:t>
       </w:r>
     </w:p>
     <w:p>
@@ -2190,19 +2744,19 @@
         <w:rPr>
           <w:lang w:val="en-US"/>
         </w:rPr>
-        <w:t xml:space="preserve">which are summarized below. </w:t>
-      </w:r>
-      <w:r>
-        <w:rPr>
-          <w:lang w:val="en-US"/>
-        </w:rPr>
-        <w:t>If you were to find major diffi</w:t>
-      </w:r>
-      <w:r>
-        <w:rPr>
-          <w:lang w:val="en-US"/>
-        </w:rPr>
-        <w:t xml:space="preserve">culties using this package once gone through this quick start guide, send a precise email, if necessary with the </w:t>
+        <w:t>which are summarized below</w:t>
+      </w:r>
+      <w:r>
+        <w:rPr>
+          <w:lang w:val="en-US"/>
+        </w:rPr>
+        <w:t xml:space="preserve"> from a) to e)</w:t>
+      </w:r>
+      <w:r>
+        <w:rPr>
+          <w:lang w:val="en-US"/>
+        </w:rPr>
+        <w:t xml:space="preserve">. If you were to find major difficulties using this package once gone through this quick start guide, send a precise email, if necessary with the </w:t>
       </w:r>
       <w:r>
         <w:rPr>
@@ -2278,27 +2832,69 @@
         <w:rPr>
           <w:lang w:val="en-US"/>
         </w:rPr>
-        <w:t>To create a new personality, go to Assets &gt; Create &gt; Timepath Personality</w:t>
-      </w:r>
-    </w:p>
-    <w:p>
-      <w:pPr>
-        <w:jc w:val="both"/>
-        <w:rPr>
-          <w:lang w:val="en-US"/>
-        </w:rPr>
-      </w:pPr>
-      <w:r>
-        <w:rPr>
-          <w:lang w:val="en-US"/>
-        </w:rPr>
-        <w:t>To create a new character with a personality, go to Assets &gt; Create &gt; Timepath Agent</w:t>
-      </w:r>
-      <w:r>
-        <w:rPr>
-          <w:lang w:val="en-US"/>
-        </w:rPr>
-        <w:t xml:space="preserve">. In the component TPAgent, select the personality that you want that Agent to have. </w:t>
+        <w:t xml:space="preserve">To create a new personality, go to Assets &gt; Create &gt; </w:t>
+      </w:r>
+      <w:proofErr w:type="spellStart"/>
+      <w:r>
+        <w:rPr>
+          <w:lang w:val="en-US"/>
+        </w:rPr>
+        <w:t>Timepath</w:t>
+      </w:r>
+      <w:proofErr w:type="spellEnd"/>
+      <w:r>
+        <w:rPr>
+          <w:lang w:val="en-US"/>
+        </w:rPr>
+        <w:t xml:space="preserve"> Personality</w:t>
+      </w:r>
+    </w:p>
+    <w:p>
+      <w:pPr>
+        <w:jc w:val="both"/>
+        <w:rPr>
+          <w:lang w:val="en-US"/>
+        </w:rPr>
+      </w:pPr>
+      <w:r>
+        <w:rPr>
+          <w:lang w:val="en-US"/>
+        </w:rPr>
+        <w:t xml:space="preserve">To create a new character with a personality, go to Assets &gt; Create &gt; </w:t>
+      </w:r>
+      <w:proofErr w:type="spellStart"/>
+      <w:r>
+        <w:rPr>
+          <w:lang w:val="en-US"/>
+        </w:rPr>
+        <w:t>Timepath</w:t>
+      </w:r>
+      <w:proofErr w:type="spellEnd"/>
+      <w:r>
+        <w:rPr>
+          <w:lang w:val="en-US"/>
+        </w:rPr>
+        <w:t xml:space="preserve"> Agent</w:t>
+      </w:r>
+      <w:r>
+        <w:rPr>
+          <w:lang w:val="en-US"/>
+        </w:rPr>
+        <w:t xml:space="preserve">. In the component </w:t>
+      </w:r>
+      <w:proofErr w:type="spellStart"/>
+      <w:r>
+        <w:rPr>
+          <w:lang w:val="en-US"/>
+        </w:rPr>
+        <w:t>TPAgent</w:t>
+      </w:r>
+      <w:proofErr w:type="spellEnd"/>
+      <w:r>
+        <w:rPr>
+          <w:lang w:val="en-US"/>
+        </w:rPr>
+        <w:t xml:space="preserve">, select the personality that you want that Agent to have. </w:t>
       </w:r>
       <w:r>
         <w:rPr>
@@ -2365,7 +2961,21 @@
         <w:rPr>
           <w:lang w:val="en-US"/>
         </w:rPr>
-        <w:t>Select the TPPersonality created. In the Inspector panel:</w:t>
+        <w:t xml:space="preserve">Select the </w:t>
+      </w:r>
+      <w:proofErr w:type="spellStart"/>
+      <w:r>
+        <w:rPr>
+          <w:lang w:val="en-US"/>
+        </w:rPr>
+        <w:t>TPPersonality</w:t>
+      </w:r>
+      <w:proofErr w:type="spellEnd"/>
+      <w:r>
+        <w:rPr>
+          <w:lang w:val="en-US"/>
+        </w:rPr>
+        <w:t xml:space="preserve"> created. In the Inspector panel:</w:t>
       </w:r>
     </w:p>
     <w:p>
@@ -2402,19 +3012,7 @@
         <w:rPr>
           <w:lang w:val="en-US"/>
         </w:rPr>
-        <w:t>“</w:t>
-      </w:r>
-      <w:r>
-        <w:rPr>
-          <w:lang w:val="en-US"/>
-        </w:rPr>
-        <w:t>+</w:t>
-      </w:r>
-      <w:r>
-        <w:rPr>
-          <w:lang w:val="en-US"/>
-        </w:rPr>
-        <w:t>”</w:t>
+        <w:t>“+”</w:t>
       </w:r>
       <w:r>
         <w:rPr>
@@ -2640,8 +3238,8 @@
         </w:rPr>
         <w:drawing>
           <wp:inline distT="0" distB="0" distL="0" distR="0" wp14:anchorId="309BC62D" wp14:editId="630E836A">
-            <wp:extent cx="5227079" cy="4013262"/>
-            <wp:effectExtent l="0" t="0" r="0" b="6350"/>
+            <wp:extent cx="4581525" cy="3517616"/>
+            <wp:effectExtent l="0" t="0" r="0" b="6985"/>
             <wp:docPr id="4" name="Picture 4" descr="C:\Users\Joan Llobera\AppData\Local\Microsoft\Windows\INetCache\Content.Word\Captura de pantalla 2016-09-19 21.01.16.png"/>
             <wp:cNvGraphicFramePr>
               <a:graphicFrameLocks xmlns:a="http://schemas.openxmlformats.org/drawingml/2006/main" noChangeAspect="1"/>
@@ -2669,7 +3267,7 @@
                   <pic:spPr bwMode="auto">
                     <a:xfrm>
                       <a:off x="0" y="0"/>
-                      <a:ext cx="5250311" cy="4031099"/>
+                      <a:ext cx="4581525" cy="3517616"/>
                     </a:xfrm>
                     <a:prstGeom prst="rect">
                       <a:avLst/>
@@ -2736,6 +3334,34 @@
     </w:p>
     <w:p>
       <w:pPr>
+        <w:rPr>
+          <w:i/>
+          <w:iCs/>
+          <w:color w:val="44546A" w:themeColor="text2"/>
+          <w:sz w:val="18"/>
+          <w:szCs w:val="18"/>
+          <w:lang w:val="en-US"/>
+        </w:rPr>
+      </w:pPr>
+      <w:r>
+        <w:rPr>
+          <w:lang w:val="en-US"/>
+        </w:rPr>
+        <w:lastRenderedPageBreak/>
+        <w:br w:type="page"/>
+      </w:r>
+    </w:p>
+    <w:p>
+      <w:pPr>
+        <w:pStyle w:val="Caption"/>
+        <w:jc w:val="center"/>
+        <w:rPr>
+          <w:lang w:val="en-US"/>
+        </w:rPr>
+      </w:pPr>
+    </w:p>
+    <w:p>
+      <w:pPr>
         <w:pStyle w:val="ListParagraph"/>
         <w:numPr>
           <w:ilvl w:val="0"/>
@@ -2752,7 +3378,6 @@
           <w:b/>
           <w:lang w:val="en-US"/>
         </w:rPr>
-        <w:lastRenderedPageBreak/>
         <w:t>Define the P</w:t>
       </w:r>
       <w:r>
@@ -2920,7 +3545,21 @@
         <w:rPr>
           <w:lang w:val="en-US"/>
         </w:rPr>
-        <w:t xml:space="preserve">defined as methods in the class TPPerception, whose source code is </w:t>
+        <w:t xml:space="preserve">defined as methods in the class </w:t>
+      </w:r>
+      <w:proofErr w:type="spellStart"/>
+      <w:r>
+        <w:rPr>
+          <w:lang w:val="en-US"/>
+        </w:rPr>
+        <w:t>TPPerception</w:t>
+      </w:r>
+      <w:proofErr w:type="spellEnd"/>
+      <w:r>
+        <w:rPr>
+          <w:lang w:val="en-US"/>
+        </w:rPr>
+        <w:t xml:space="preserve">, whose source code is </w:t>
       </w:r>
       <w:r>
         <w:rPr>
@@ -2941,21 +3580,43 @@
         <w:rPr>
           <w:lang w:val="en-US"/>
         </w:rPr>
-        <w:t>Assets &gt; timepath4unity &gt; TPPerception.cs</w:t>
-      </w:r>
-    </w:p>
-    <w:p>
-      <w:pPr>
-        <w:jc w:val="both"/>
-        <w:rPr>
-          <w:lang w:val="en-US"/>
-        </w:rPr>
-      </w:pPr>
-      <w:r>
-        <w:rPr>
-          <w:lang w:val="en-US"/>
-        </w:rPr>
-        <w:t xml:space="preserve">A Perception is any method of the class TPPerception which </w:t>
+        <w:t xml:space="preserve">Assets &gt; timepath4unity &gt; </w:t>
+      </w:r>
+      <w:proofErr w:type="spellStart"/>
+      <w:r>
+        <w:rPr>
+          <w:lang w:val="en-US"/>
+        </w:rPr>
+        <w:t>TPPerception.cs</w:t>
+      </w:r>
+      <w:proofErr w:type="spellEnd"/>
+    </w:p>
+    <w:p>
+      <w:pPr>
+        <w:jc w:val="both"/>
+        <w:rPr>
+          <w:lang w:val="en-US"/>
+        </w:rPr>
+      </w:pPr>
+      <w:r>
+        <w:rPr>
+          <w:lang w:val="en-US"/>
+        </w:rPr>
+        <w:t xml:space="preserve">A Perception is any method of the class </w:t>
+      </w:r>
+      <w:proofErr w:type="spellStart"/>
+      <w:r>
+        <w:rPr>
+          <w:lang w:val="en-US"/>
+        </w:rPr>
+        <w:t>TPPerception</w:t>
+      </w:r>
+      <w:proofErr w:type="spellEnd"/>
+      <w:r>
+        <w:rPr>
+          <w:lang w:val="en-US"/>
+        </w:rPr>
+        <w:t xml:space="preserve"> which </w:t>
       </w:r>
       <w:r>
         <w:rPr>
@@ -2979,7 +3640,35 @@
         <w:rPr>
           <w:lang w:val="en-US"/>
         </w:rPr>
-        <w:t xml:space="preserve"> Several examples are provided in the class TPPerception and in the personality prefab called “meteorite_picker”.</w:t>
+        <w:t xml:space="preserve"> Several examples are provided in the class </w:t>
+      </w:r>
+      <w:proofErr w:type="spellStart"/>
+      <w:r>
+        <w:rPr>
+          <w:lang w:val="en-US"/>
+        </w:rPr>
+        <w:t>TPPerception</w:t>
+      </w:r>
+      <w:proofErr w:type="spellEnd"/>
+      <w:r>
+        <w:rPr>
+          <w:lang w:val="en-US"/>
+        </w:rPr>
+        <w:t xml:space="preserve"> and in the personality prefab called “</w:t>
+      </w:r>
+      <w:proofErr w:type="spellStart"/>
+      <w:r>
+        <w:rPr>
+          <w:lang w:val="en-US"/>
+        </w:rPr>
+        <w:t>meteorite_picker</w:t>
+      </w:r>
+      <w:proofErr w:type="spellEnd"/>
+      <w:r>
+        <w:rPr>
+          <w:lang w:val="en-US"/>
+        </w:rPr>
+        <w:t>”.</w:t>
       </w:r>
     </w:p>
     <w:p>
@@ -3177,6 +3866,7 @@
           <w:lang w:val="en-US"/>
         </w:rPr>
       </w:pPr>
+      <w:proofErr w:type="gramStart"/>
       <w:r>
         <w:rPr>
           <w:rFonts w:ascii="Consolas" w:hAnsi="Consolas" w:cs="Consolas"/>
@@ -3186,7 +3876,19 @@
           <w:highlight w:val="white"/>
           <w:lang w:val="en-US"/>
         </w:rPr>
-        <w:t xml:space="preserve">not Perception0 and Perception1 </w:t>
+        <w:t>not</w:t>
+      </w:r>
+      <w:proofErr w:type="gramEnd"/>
+      <w:r>
+        <w:rPr>
+          <w:rFonts w:ascii="Consolas" w:hAnsi="Consolas" w:cs="Consolas"/>
+          <w:color w:val="008000"/>
+          <w:sz w:val="19"/>
+          <w:szCs w:val="19"/>
+          <w:highlight w:val="white"/>
+          <w:lang w:val="en-US"/>
+        </w:rPr>
+        <w:t xml:space="preserve"> Perception0 and Perception1 </w:t>
       </w:r>
     </w:p>
     <w:p>
@@ -3266,6 +3968,7 @@
         </w:rPr>
         <w:tab/>
       </w:r>
+      <w:proofErr w:type="gramStart"/>
       <w:r>
         <w:rPr>
           <w:rFonts w:ascii="Consolas" w:hAnsi="Consolas" w:cs="Consolas"/>
@@ -3288,6 +3991,7 @@
         </w:rPr>
         <w:t xml:space="preserve">  0.89</w:t>
       </w:r>
+      <w:proofErr w:type="gramEnd"/>
     </w:p>
     <w:p>
       <w:pPr>
@@ -3391,13 +4095,25 @@
         <w:rPr>
           <w:lang w:val="en-US"/>
         </w:rPr>
-        <w:t>T</w:t>
-      </w:r>
-      <w:r>
-        <w:rPr>
-          <w:lang w:val="en-US"/>
-        </w:rPr>
-        <w:t>o make sure the user understan</w:t>
+        <w:t>It</w:t>
+      </w:r>
+      <w:r>
+        <w:rPr>
+          <w:lang w:val="en-US"/>
+        </w:rPr>
+        <w:t xml:space="preserve"> make</w:t>
+      </w:r>
+      <w:r>
+        <w:rPr>
+          <w:lang w:val="en-US"/>
+        </w:rPr>
+        <w:t>s</w:t>
+      </w:r>
+      <w:r>
+        <w:rPr>
+          <w:lang w:val="en-US"/>
+        </w:rPr>
+        <w:t xml:space="preserve"> sure the user understan</w:t>
       </w:r>
       <w:r>
         <w:rPr>
@@ -3604,7 +4320,6 @@
           <w:b/>
           <w:lang w:val="en-US"/>
         </w:rPr>
-        <w:lastRenderedPageBreak/>
         <w:t xml:space="preserve">Define the </w:t>
       </w:r>
       <w:r>
@@ -3709,7 +4424,13 @@
         <w:rPr>
           <w:lang w:val="en-US"/>
         </w:rPr>
-        <w:t>To define a Skill there are 3 steps:</w:t>
+        <w:t>It involves</w:t>
+      </w:r>
+      <w:r>
+        <w:rPr>
+          <w:lang w:val="en-US"/>
+        </w:rPr>
+        <w:t xml:space="preserve"> 3 steps:</w:t>
       </w:r>
     </w:p>
     <w:p>
@@ -3758,7 +4479,35 @@
         <w:rPr>
           <w:lang w:val="en-US"/>
         </w:rPr>
-        <w:t>Goals. For example, connecting a skill called “pickM” in the same way than the previou goals will generate a structure that corresponds to:</w:t>
+        <w:t>Goals. For example, connecting a skill called “</w:t>
+      </w:r>
+      <w:proofErr w:type="spellStart"/>
+      <w:r>
+        <w:rPr>
+          <w:lang w:val="en-US"/>
+        </w:rPr>
+        <w:t>pickM</w:t>
+      </w:r>
+      <w:proofErr w:type="spellEnd"/>
+      <w:r>
+        <w:rPr>
+          <w:lang w:val="en-US"/>
+        </w:rPr>
+        <w:t xml:space="preserve">” in the same way than the </w:t>
+      </w:r>
+      <w:proofErr w:type="spellStart"/>
+      <w:r>
+        <w:rPr>
+          <w:lang w:val="en-US"/>
+        </w:rPr>
+        <w:t>previou</w:t>
+      </w:r>
+      <w:proofErr w:type="spellEnd"/>
+      <w:r>
+        <w:rPr>
+          <w:lang w:val="en-US"/>
+        </w:rPr>
+        <w:t xml:space="preserve"> goals will generate a structure that corresponds to:</w:t>
       </w:r>
       <w:r>
         <w:rPr>
@@ -3862,6 +4611,7 @@
         </w:rPr>
         <w:tab/>
       </w:r>
+      <w:proofErr w:type="gramStart"/>
       <w:r>
         <w:rPr>
           <w:rFonts w:ascii="Consolas" w:hAnsi="Consolas" w:cs="Consolas"/>
@@ -3873,6 +4623,7 @@
         </w:rPr>
         <w:t>doing</w:t>
       </w:r>
+      <w:proofErr w:type="gramEnd"/>
       <w:r>
         <w:rPr>
           <w:rFonts w:ascii="Consolas" w:hAnsi="Consolas" w:cs="Consolas"/>
@@ -3922,8 +4673,22 @@
           <w:lang w:val="en-US"/>
         </w:rPr>
         <w:tab/>
+      </w:r>
+      <w:proofErr w:type="spellStart"/>
+      <w:proofErr w:type="gramStart"/>
+      <w:r>
+        <w:rPr>
+          <w:rFonts w:ascii="Consolas" w:hAnsi="Consolas" w:cs="Consolas"/>
+          <w:color w:val="008000"/>
+          <w:sz w:val="19"/>
+          <w:szCs w:val="19"/>
+          <w:highlight w:val="white"/>
+          <w:lang w:val="en-US"/>
+        </w:rPr>
         <w:t>pickM</w:t>
       </w:r>
+      <w:proofErr w:type="spellEnd"/>
+      <w:proofErr w:type="gramEnd"/>
     </w:p>
     <w:p>
       <w:pPr>
@@ -3952,6 +4717,7 @@
         </w:rPr>
         <w:tab/>
       </w:r>
+      <w:proofErr w:type="gramStart"/>
       <w:r>
         <w:rPr>
           <w:rFonts w:ascii="Consolas" w:hAnsi="Consolas" w:cs="Consolas"/>
@@ -3963,6 +4729,7 @@
         </w:rPr>
         <w:t>has</w:t>
       </w:r>
+      <w:proofErr w:type="gramEnd"/>
       <w:r>
         <w:rPr>
           <w:rFonts w:ascii="Consolas" w:hAnsi="Consolas" w:cs="Consolas"/>
@@ -4107,7 +4874,33 @@
         <w:rPr>
           <w:lang w:val="en-US"/>
         </w:rPr>
-        <w:t>erceptions, but this time using methods defined in the class TPAction, which can be found in:</w:t>
+        <w:t xml:space="preserve">erceptions, but this time using methods defined in the class </w:t>
+      </w:r>
+      <w:proofErr w:type="spellStart"/>
+      <w:r>
+        <w:rPr>
+          <w:lang w:val="en-US"/>
+        </w:rPr>
+        <w:t>TPAction</w:t>
+      </w:r>
+      <w:proofErr w:type="spellEnd"/>
+      <w:r>
+        <w:rPr>
+          <w:lang w:val="en-US"/>
+        </w:rPr>
+        <w:t>, which can be found in</w:t>
+      </w:r>
+      <w:r>
+        <w:rPr>
+          <w:lang w:val="en-US"/>
+        </w:rPr>
+        <w:t xml:space="preserve"> the folder</w:t>
+      </w:r>
+      <w:r>
+        <w:rPr>
+          <w:lang w:val="en-US"/>
+        </w:rPr>
+        <w:t>:</w:t>
       </w:r>
     </w:p>
     <w:p>
@@ -4133,7 +4926,14 @@
         <w:rPr>
           <w:lang w:val="en-US"/>
         </w:rPr>
-        <w:t>Assets &gt; timepath4unity &gt; TPAction</w:t>
+        <w:t xml:space="preserve">Assets &gt; timepath4unity &gt; </w:t>
+      </w:r>
+      <w:proofErr w:type="spellStart"/>
+      <w:r>
+        <w:rPr>
+          <w:lang w:val="en-US"/>
+        </w:rPr>
+        <w:t>TPAction</w:t>
       </w:r>
       <w:r>
         <w:rPr>
@@ -4141,19 +4941,34 @@
         </w:rPr>
         <w:t>.cs</w:t>
       </w:r>
-    </w:p>
-    <w:p>
-      <w:pPr>
-        <w:jc w:val="both"/>
-        <w:rPr>
-          <w:lang w:val="en-US"/>
-        </w:rPr>
-      </w:pPr>
-      <w:r>
-        <w:rPr>
-          <w:lang w:val="en-US"/>
-        </w:rPr>
-        <w:t xml:space="preserve">A method defined in TPAction </w:t>
+      <w:proofErr w:type="spellEnd"/>
+    </w:p>
+    <w:p>
+      <w:pPr>
+        <w:jc w:val="both"/>
+        <w:rPr>
+          <w:lang w:val="en-US"/>
+        </w:rPr>
+      </w:pPr>
+      <w:r>
+        <w:rPr>
+          <w:lang w:val="en-US"/>
+        </w:rPr>
+        <w:t xml:space="preserve">A method defined in </w:t>
+      </w:r>
+      <w:proofErr w:type="spellStart"/>
+      <w:r>
+        <w:rPr>
+          <w:lang w:val="en-US"/>
+        </w:rPr>
+        <w:t>TPAction</w:t>
+      </w:r>
+      <w:proofErr w:type="spellEnd"/>
+      <w:r>
+        <w:rPr>
+          <w:lang w:val="en-US"/>
+        </w:rPr>
+        <w:t xml:space="preserve"> </w:t>
       </w:r>
       <w:r>
         <w:rPr>
@@ -4230,33 +5045,91 @@
         <w:rPr>
           <w:lang w:val="en-US"/>
         </w:rPr>
-        <w:t>Alternatively, the freedom to call any class or method within a TPAction method implies that any other animation system can be used, and we wish different users are able to integrate this tool easily with their preferred animation frameworks</w:t>
-      </w:r>
-      <w:r>
-        <w:rPr>
-          <w:lang w:val="en-US"/>
-        </w:rPr>
-        <w:t xml:space="preserve"> (please let us know!)</w:t>
-      </w:r>
-      <w:r>
-        <w:rPr>
-          <w:lang w:val="en-US"/>
-        </w:rPr>
-        <w:t>.</w:t>
-      </w:r>
-    </w:p>
-    <w:p>
-      <w:pPr>
-        <w:jc w:val="both"/>
-        <w:rPr>
-          <w:lang w:val="en-US"/>
-        </w:rPr>
-      </w:pPr>
-      <w:r>
-        <w:rPr>
-          <w:lang w:val="en-US"/>
-        </w:rPr>
-        <w:t xml:space="preserve">For Mecanim enthousiasts, Timepath can also provide Inspector editable menus to rapidly prototype Simple Behavior Networks using the API that allows changing Mecanim state machines. Despite this option is not the most recommended, please send an email to </w:t>
+        <w:t xml:space="preserve">Alternatively, the freedom to call any class or method within a </w:t>
+      </w:r>
+      <w:proofErr w:type="spellStart"/>
+      <w:r>
+        <w:rPr>
+          <w:lang w:val="en-US"/>
+        </w:rPr>
+        <w:t>TPAction</w:t>
+      </w:r>
+      <w:proofErr w:type="spellEnd"/>
+      <w:r>
+        <w:rPr>
+          <w:lang w:val="en-US"/>
+        </w:rPr>
+        <w:t xml:space="preserve"> method implies that any other animation system can be used, and we wish different users are able to integrate this tool easily with their preferred animation frameworks (please let us know!).</w:t>
+      </w:r>
+    </w:p>
+    <w:p>
+      <w:pPr>
+        <w:jc w:val="both"/>
+        <w:rPr>
+          <w:lang w:val="en-US"/>
+        </w:rPr>
+      </w:pPr>
+      <w:r>
+        <w:rPr>
+          <w:lang w:val="en-US"/>
+        </w:rPr>
+        <w:t xml:space="preserve">For </w:t>
+      </w:r>
+      <w:proofErr w:type="spellStart"/>
+      <w:r>
+        <w:rPr>
+          <w:lang w:val="en-US"/>
+        </w:rPr>
+        <w:t>Mecanim</w:t>
+      </w:r>
+      <w:proofErr w:type="spellEnd"/>
+      <w:r>
+        <w:rPr>
+          <w:lang w:val="en-US"/>
+        </w:rPr>
+        <w:t xml:space="preserve"> </w:t>
+      </w:r>
+      <w:proofErr w:type="spellStart"/>
+      <w:r>
+        <w:rPr>
+          <w:lang w:val="en-US"/>
+        </w:rPr>
+        <w:t>enthousiasts</w:t>
+      </w:r>
+      <w:proofErr w:type="spellEnd"/>
+      <w:r>
+        <w:rPr>
+          <w:lang w:val="en-US"/>
+        </w:rPr>
+        <w:t xml:space="preserve">, </w:t>
+      </w:r>
+      <w:proofErr w:type="spellStart"/>
+      <w:r>
+        <w:rPr>
+          <w:lang w:val="en-US"/>
+        </w:rPr>
+        <w:t>Timepath</w:t>
+      </w:r>
+      <w:proofErr w:type="spellEnd"/>
+      <w:r>
+        <w:rPr>
+          <w:lang w:val="en-US"/>
+        </w:rPr>
+        <w:t xml:space="preserve"> can also provide Inspector editable menus to rapidly prototype Simple Behavior Networks using the API that allows changing </w:t>
+      </w:r>
+      <w:proofErr w:type="spellStart"/>
+      <w:r>
+        <w:rPr>
+          <w:lang w:val="en-US"/>
+        </w:rPr>
+        <w:t>Mecanim</w:t>
+      </w:r>
+      <w:proofErr w:type="spellEnd"/>
+      <w:r>
+        <w:rPr>
+          <w:lang w:val="en-US"/>
+        </w:rPr>
+        <w:t xml:space="preserve"> state machines. Despite this option is not the most recommended, please send an email to </w:t>
       </w:r>
       <w:hyperlink r:id="rId16" w:history="1">
         <w:r>
@@ -4345,6 +5218,7 @@
           <w:lang w:val="en-US"/>
         </w:rPr>
       </w:pPr>
+      <w:proofErr w:type="spellStart"/>
       <w:r>
         <w:rPr>
           <w:rFonts w:ascii="Consolas" w:hAnsi="Consolas" w:cs="Consolas"/>
@@ -4354,7 +5228,19 @@
           <w:highlight w:val="white"/>
           <w:lang w:val="en-US"/>
         </w:rPr>
-        <w:t>DoAction:</w:t>
+        <w:t>DoAction</w:t>
+      </w:r>
+      <w:proofErr w:type="spellEnd"/>
+      <w:r>
+        <w:rPr>
+          <w:rFonts w:ascii="Consolas" w:hAnsi="Consolas" w:cs="Consolas"/>
+          <w:color w:val="008000"/>
+          <w:sz w:val="19"/>
+          <w:szCs w:val="19"/>
+          <w:highlight w:val="white"/>
+          <w:lang w:val="en-US"/>
+        </w:rPr>
+        <w:t>:</w:t>
       </w:r>
     </w:p>
     <w:p>
@@ -4464,7 +5350,35 @@
         <w:rPr>
           <w:lang w:val="en-US"/>
         </w:rPr>
-        <w:t>Depending on your editor settings, the numbered list of items in a Skill might appear disorganized, with item “2. DoAction:” appearing higher than “1.When:” . To correct for this fact, turn on Alphabetical sorting (see Annex in next page).</w:t>
+        <w:t xml:space="preserve">Depending on your editor settings, the numbered list of items in a Skill might appear disorganized, with item “2. </w:t>
+      </w:r>
+      <w:proofErr w:type="spellStart"/>
+      <w:r>
+        <w:rPr>
+          <w:lang w:val="en-US"/>
+        </w:rPr>
+        <w:t>DoAction</w:t>
+      </w:r>
+      <w:proofErr w:type="spellEnd"/>
+      <w:r>
+        <w:rPr>
+          <w:lang w:val="en-US"/>
+        </w:rPr>
+        <w:t>:” appearing higher than “1.When:</w:t>
+      </w:r>
+      <w:proofErr w:type="gramStart"/>
+      <w:r>
+        <w:rPr>
+          <w:lang w:val="en-US"/>
+        </w:rPr>
+        <w:t>” .</w:t>
+      </w:r>
+      <w:proofErr w:type="gramEnd"/>
+      <w:r>
+        <w:rPr>
+          <w:lang w:val="en-US"/>
+        </w:rPr>
+        <w:t xml:space="preserve"> To correct for this fact, turn on Alphabetical sorting (see Annex in next page).</w:t>
       </w:r>
     </w:p>
     <w:p>
@@ -4509,7 +5423,6 @@
           <w:b/>
           <w:lang w:val="en-US"/>
         </w:rPr>
-        <w:lastRenderedPageBreak/>
         <w:t>Optional: refinement with Resources</w:t>
       </w:r>
     </w:p>
@@ -4622,7 +5535,19 @@
         <w:rPr>
           <w:lang w:val="en-US"/>
         </w:rPr>
-        <w:t>, “</w:t>
+        <w:t xml:space="preserve">, </w:t>
+      </w:r>
+      <w:r>
+        <w:rPr>
+          <w:lang w:val="en-US"/>
+        </w:rPr>
+        <w:t xml:space="preserve">but also anything, like </w:t>
+      </w:r>
+      <w:r>
+        <w:rPr>
+          <w:lang w:val="en-US"/>
+        </w:rPr>
+        <w:t>“</w:t>
       </w:r>
       <w:r>
         <w:rPr>
@@ -4634,13 +5559,19 @@
         <w:rPr>
           <w:lang w:val="en-US"/>
         </w:rPr>
-        <w:t xml:space="preserve">”, </w:t>
-      </w:r>
-      <w:r>
-        <w:rPr>
-          <w:lang w:val="en-US"/>
-        </w:rPr>
-        <w:t>“Spagetti”</w:t>
+        <w:t>”, “Spag</w:t>
+      </w:r>
+      <w:r>
+        <w:rPr>
+          <w:lang w:val="en-US"/>
+        </w:rPr>
+        <w:t>h</w:t>
+      </w:r>
+      <w:r>
+        <w:rPr>
+          <w:lang w:val="en-US"/>
+        </w:rPr>
+        <w:t>etti”</w:t>
       </w:r>
       <w:r>
         <w:rPr>
@@ -4658,7 +5589,25 @@
         <w:rPr>
           <w:lang w:val="en-US"/>
         </w:rPr>
-        <w:t>is scarce enough to not be available for all the Skills that might want to use it</w:t>
+        <w:t>is scarce enough to not be available</w:t>
+      </w:r>
+      <w:r>
+        <w:rPr>
+          <w:lang w:val="en-US"/>
+        </w:rPr>
+        <w:t xml:space="preserve"> at the same time</w:t>
+      </w:r>
+      <w:r>
+        <w:rPr>
+          <w:lang w:val="en-US"/>
+        </w:rPr>
+        <w:t xml:space="preserve"> for all the Skills that might want to use it</w:t>
+      </w:r>
+      <w:r>
+        <w:rPr>
+          <w:lang w:val="en-US"/>
+        </w:rPr>
+        <w:t>.</w:t>
       </w:r>
       <w:r>
         <w:rPr>
@@ -4666,60 +5615,6 @@
         </w:rPr>
         <w:t xml:space="preserve"> </w:t>
       </w:r>
-      <w:r>
-        <w:rPr>
-          <w:lang w:val="en-US"/>
-        </w:rPr>
-        <w:t xml:space="preserve">in their attempt to help achieving </w:t>
-      </w:r>
-      <w:r>
-        <w:rPr>
-          <w:lang w:val="en-US"/>
-        </w:rPr>
-        <w:t xml:space="preserve">the different goals </w:t>
-      </w:r>
-      <w:r>
-        <w:rPr>
-          <w:lang w:val="en-US"/>
-        </w:rPr>
-        <w:t xml:space="preserve">that </w:t>
-      </w:r>
-      <w:r>
-        <w:rPr>
-          <w:lang w:val="en-US"/>
-        </w:rPr>
-        <w:t>conform</w:t>
-      </w:r>
-      <w:r>
-        <w:rPr>
-          <w:lang w:val="en-US"/>
-        </w:rPr>
-        <w:t xml:space="preserve"> a </w:t>
-      </w:r>
-      <w:r>
-        <w:rPr>
-          <w:lang w:val="en-US"/>
-        </w:rPr>
-        <w:t>P</w:t>
-      </w:r>
-      <w:r>
-        <w:rPr>
-          <w:lang w:val="en-US"/>
-        </w:rPr>
-        <w:t>ersonality</w:t>
-      </w:r>
-      <w:r>
-        <w:rPr>
-          <w:lang w:val="en-US"/>
-        </w:rPr>
-        <w:t>.</w:t>
-      </w:r>
-      <w:r>
-        <w:rPr>
-          <w:lang w:val="en-US"/>
-        </w:rPr>
-        <w:t xml:space="preserve"> </w:t>
-      </w:r>
     </w:p>
     <w:p>
       <w:pPr>
@@ -4804,13 +5699,41 @@
         <w:rPr>
           <w:lang w:val="en-US"/>
         </w:rPr>
-        <w:t xml:space="preserve"> a new one. Once selected, clicking on the name will select the appropriate gameObject and sh</w:t>
-      </w:r>
-      <w:r>
-        <w:rPr>
-          <w:lang w:val="en-US"/>
-        </w:rPr>
-        <w:t xml:space="preserve">ow the options available for editing. The prefab “meteorite_picker_resources” contains an example of a personality using Resources. </w:t>
+        <w:t xml:space="preserve"> a new one. Once selected, clicking on the name will select the appropriate </w:t>
+      </w:r>
+      <w:proofErr w:type="spellStart"/>
+      <w:r>
+        <w:rPr>
+          <w:lang w:val="en-US"/>
+        </w:rPr>
+        <w:t>gameObject</w:t>
+      </w:r>
+      <w:proofErr w:type="spellEnd"/>
+      <w:r>
+        <w:rPr>
+          <w:lang w:val="en-US"/>
+        </w:rPr>
+        <w:t xml:space="preserve"> and sh</w:t>
+      </w:r>
+      <w:r>
+        <w:rPr>
+          <w:lang w:val="en-US"/>
+        </w:rPr>
+        <w:t>ow the options available for editing. The prefab “</w:t>
+      </w:r>
+      <w:proofErr w:type="spellStart"/>
+      <w:r>
+        <w:rPr>
+          <w:lang w:val="en-US"/>
+        </w:rPr>
+        <w:t>meteorite_picker_resources</w:t>
+      </w:r>
+      <w:proofErr w:type="spellEnd"/>
+      <w:r>
+        <w:rPr>
+          <w:lang w:val="en-US"/>
+        </w:rPr>
+        <w:t xml:space="preserve">” contains an example of a personality using Resources. </w:t>
       </w:r>
     </w:p>
     <w:p>
@@ -4908,6 +5831,7 @@
       <w:pPr>
         <w:jc w:val="both"/>
         <w:rPr>
+          <w:color w:val="000000"/>
           <w:lang w:val="en-US"/>
           <w14:textFill>
             <w14:solidFill>
@@ -5062,6 +5986,7 @@
         </w:rPr>
         <w:t>When you check this, an icon appears in the top-right of the Hierarchy window, allowing you to toggle between </w:t>
       </w:r>
+      <w:proofErr w:type="spellStart"/>
       <w:r>
         <w:rPr>
           <w:rFonts w:ascii="Open Sans" w:eastAsia="Times New Roman" w:hAnsi="Open Sans" w:cs="Open Sans"/>
@@ -5082,7 +6007,18 @@
           <w:szCs w:val="21"/>
           <w:lang w:val="en-US" w:eastAsia="es-ES"/>
         </w:rPr>
-        <w:t>sorting (the default value) or </w:t>
+        <w:t>sorting</w:t>
+      </w:r>
+      <w:proofErr w:type="spellEnd"/>
+      <w:r>
+        <w:rPr>
+          <w:rFonts w:ascii="Open Sans" w:eastAsia="Times New Roman" w:hAnsi="Open Sans" w:cs="Open Sans"/>
+          <w:color w:val="455463"/>
+          <w:sz w:val="21"/>
+          <w:szCs w:val="21"/>
+          <w:lang w:val="en-US" w:eastAsia="es-ES"/>
+        </w:rPr>
+        <w:t xml:space="preserve"> (the default value) or </w:t>
       </w:r>
       <w:r>
         <w:rPr>
@@ -5202,6 +6138,344 @@
     </w:p>
     <w:p>
       <w:pPr>
+        <w:rPr>
+          <w:lang w:val="en-US"/>
+        </w:rPr>
+      </w:pPr>
+      <w:r>
+        <w:rPr>
+          <w:lang w:val="en-US"/>
+        </w:rPr>
+        <w:br w:type="page"/>
+      </w:r>
+    </w:p>
+    <w:p>
+      <w:pPr>
+        <w:jc w:val="both"/>
+        <w:rPr>
+          <w:b/>
+          <w:lang w:val="en-US"/>
+        </w:rPr>
+      </w:pPr>
+      <w:r>
+        <w:rPr>
+          <w:b/>
+          <w:lang w:val="en-US"/>
+        </w:rPr>
+        <w:lastRenderedPageBreak/>
+        <w:t>Troubleshooting</w:t>
+      </w:r>
+    </w:p>
+    <w:p>
+      <w:pPr>
+        <w:jc w:val="both"/>
+        <w:rPr>
+          <w:lang w:val="en-US"/>
+        </w:rPr>
+      </w:pPr>
+      <w:r>
+        <w:rPr>
+          <w:lang w:val="en-US"/>
+        </w:rPr>
+        <w:t>If your character does not perform the action that you expect it to, you can try the following options:</w:t>
+      </w:r>
+    </w:p>
+    <w:p>
+      <w:pPr>
+        <w:pStyle w:val="ListParagraph"/>
+        <w:numPr>
+          <w:ilvl w:val="0"/>
+          <w:numId w:val="11"/>
+        </w:numPr>
+        <w:jc w:val="both"/>
+        <w:rPr>
+          <w:lang w:val="en-US"/>
+        </w:rPr>
+      </w:pPr>
+      <w:r>
+        <w:rPr>
+          <w:lang w:val="en-US"/>
+        </w:rPr>
+        <w:t xml:space="preserve">Write in your action a log message to make sure the action is not being </w:t>
+      </w:r>
+      <w:proofErr w:type="spellStart"/>
+      <w:r>
+        <w:rPr>
+          <w:lang w:val="en-US"/>
+        </w:rPr>
+        <w:t>excuted</w:t>
+      </w:r>
+      <w:proofErr w:type="spellEnd"/>
+      <w:r>
+        <w:rPr>
+          <w:lang w:val="en-US"/>
+        </w:rPr>
+        <w:t xml:space="preserve"> (you can use  </w:t>
+      </w:r>
+      <w:proofErr w:type="spellStart"/>
+      <w:r>
+        <w:rPr>
+          <w:lang w:val="en-US"/>
+        </w:rPr>
+        <w:t>Debug.Log</w:t>
+      </w:r>
+      <w:proofErr w:type="spellEnd"/>
+      <w:r>
+        <w:rPr>
+          <w:lang w:val="en-US"/>
+        </w:rPr>
+        <w:t>(“my message”);  )</w:t>
+      </w:r>
+    </w:p>
+    <w:p>
+      <w:pPr>
+        <w:pStyle w:val="ListParagraph"/>
+        <w:numPr>
+          <w:ilvl w:val="0"/>
+          <w:numId w:val="11"/>
+        </w:numPr>
+        <w:jc w:val="both"/>
+        <w:rPr>
+          <w:lang w:val="en-US"/>
+        </w:rPr>
+      </w:pPr>
+      <w:r>
+        <w:rPr>
+          <w:lang w:val="en-US"/>
+        </w:rPr>
+        <w:t>If at a given time a character is not performing an action, use the visualization to clarify why this could be the case. Concretely, this implies:</w:t>
+      </w:r>
+    </w:p>
+    <w:p>
+      <w:pPr>
+        <w:pStyle w:val="ListParagraph"/>
+        <w:numPr>
+          <w:ilvl w:val="1"/>
+          <w:numId w:val="11"/>
+        </w:numPr>
+        <w:jc w:val="both"/>
+        <w:rPr>
+          <w:lang w:val="en-US"/>
+        </w:rPr>
+      </w:pPr>
+      <w:r>
+        <w:rPr>
+          <w:lang w:val="en-US"/>
+        </w:rPr>
+        <w:t>Check the activation value (the small number in the box), and confirm it is among the ones with high activation</w:t>
+      </w:r>
+    </w:p>
+    <w:p>
+      <w:pPr>
+        <w:pStyle w:val="ListParagraph"/>
+        <w:numPr>
+          <w:ilvl w:val="1"/>
+          <w:numId w:val="11"/>
+        </w:numPr>
+        <w:jc w:val="both"/>
+        <w:rPr>
+          <w:lang w:val="en-US"/>
+        </w:rPr>
+      </w:pPr>
+      <w:r>
+        <w:rPr>
+          <w:lang w:val="en-US"/>
+        </w:rPr>
+        <w:t>Check if the action contributes to a relevant goal (check the expected effect of performing the skill contributes to a Goal with high relevance value)</w:t>
+      </w:r>
+    </w:p>
+    <w:p>
+      <w:pPr>
+        <w:pStyle w:val="ListParagraph"/>
+        <w:numPr>
+          <w:ilvl w:val="1"/>
+          <w:numId w:val="11"/>
+        </w:numPr>
+        <w:jc w:val="both"/>
+        <w:rPr>
+          <w:lang w:val="en-US"/>
+        </w:rPr>
+      </w:pPr>
+      <w:r>
+        <w:rPr>
+          <w:lang w:val="en-US"/>
+        </w:rPr>
+        <w:t>Check if the preconditions of the skill are satisfied (i.e., low values for negated items, and high values for non-negated items)</w:t>
+      </w:r>
+    </w:p>
+    <w:p>
+      <w:pPr>
+        <w:pStyle w:val="ListParagraph"/>
+        <w:numPr>
+          <w:ilvl w:val="1"/>
+          <w:numId w:val="11"/>
+        </w:numPr>
+        <w:jc w:val="both"/>
+        <w:rPr>
+          <w:lang w:val="en-US"/>
+        </w:rPr>
+      </w:pPr>
+      <w:r>
+        <w:rPr>
+          <w:lang w:val="en-US"/>
+        </w:rPr>
+        <w:t xml:space="preserve">Check the lack of resources </w:t>
+      </w:r>
+      <w:r>
+        <w:rPr>
+          <w:lang w:val="en-US"/>
+        </w:rPr>
+        <w:t>needed for the action is not a blocking factor</w:t>
+      </w:r>
+    </w:p>
+    <w:p>
+      <w:pPr>
+        <w:pStyle w:val="ListParagraph"/>
+        <w:numPr>
+          <w:ilvl w:val="1"/>
+          <w:numId w:val="11"/>
+        </w:numPr>
+        <w:jc w:val="both"/>
+        <w:rPr>
+          <w:lang w:val="en-US"/>
+        </w:rPr>
+      </w:pPr>
+      <w:r>
+        <w:rPr>
+          <w:lang w:val="en-US"/>
+        </w:rPr>
+        <w:t>If it is a Skill that will satisfy a Precondition for another Skill, check whether the relations between Perceptions satisfying successive Preconditions of Skills do end up contributing to a Relevant Goal.</w:t>
+      </w:r>
+    </w:p>
+    <w:p>
+      <w:pPr>
+        <w:pStyle w:val="ListParagraph"/>
+        <w:numPr>
+          <w:ilvl w:val="0"/>
+          <w:numId w:val="11"/>
+        </w:numPr>
+        <w:jc w:val="both"/>
+        <w:rPr>
+          <w:lang w:val="en-US"/>
+        </w:rPr>
+      </w:pPr>
+      <w:r>
+        <w:rPr>
+          <w:lang w:val="en-US"/>
+        </w:rPr>
+        <w:t>Once you have understood why it is not doing the behavior you want it to for that moment,</w:t>
+      </w:r>
+      <w:r>
+        <w:rPr>
+          <w:lang w:val="en-US"/>
+        </w:rPr>
+        <w:t xml:space="preserve"> stop the playout,</w:t>
+      </w:r>
+      <w:r>
+        <w:rPr>
+          <w:lang w:val="en-US"/>
+        </w:rPr>
+        <w:t xml:space="preserve"> change the Relevance conditions of a Goal, and/or the Preconditions of a Skill, </w:t>
+      </w:r>
+      <w:r>
+        <w:rPr>
+          <w:lang w:val="en-US"/>
+        </w:rPr>
+        <w:t xml:space="preserve">and test it again to check if </w:t>
+      </w:r>
+      <w:r>
+        <w:rPr>
+          <w:lang w:val="en-US"/>
+        </w:rPr>
+        <w:t>the behavioral performance of your character to go in your desired direction possible when you want it to</w:t>
+      </w:r>
+      <w:r>
+        <w:rPr>
+          <w:lang w:val="en-US"/>
+        </w:rPr>
+        <w:t>.</w:t>
+      </w:r>
+    </w:p>
+    <w:p>
+      <w:pPr>
+        <w:jc w:val="both"/>
+        <w:rPr>
+          <w:lang w:val="en-US"/>
+        </w:rPr>
+      </w:pPr>
+    </w:p>
+    <w:p>
+      <w:pPr>
+        <w:jc w:val="both"/>
+        <w:rPr>
+          <w:lang w:val="en-US"/>
+        </w:rPr>
+      </w:pPr>
+      <w:r>
+        <w:rPr>
+          <w:lang w:val="en-US"/>
+        </w:rPr>
+        <w:t>If importing the package generates this error:</w:t>
+      </w:r>
+    </w:p>
+    <w:p>
+      <w:pPr>
+        <w:jc w:val="both"/>
+        <w:rPr>
+          <w:lang w:val="en-US"/>
+        </w:rPr>
+      </w:pPr>
+    </w:p>
+    <w:p>
+      <w:pPr>
+        <w:jc w:val="both"/>
+        <w:rPr>
+          <w:lang w:val="en-US"/>
+        </w:rPr>
+      </w:pPr>
+    </w:p>
+    <w:p>
+      <w:pPr>
+        <w:jc w:val="both"/>
+        <w:rPr>
+          <w:lang w:val="en-US"/>
+        </w:rPr>
+      </w:pPr>
+      <w:bookmarkStart w:id="0" w:name="_GoBack"/>
+      <w:bookmarkEnd w:id="0"/>
+    </w:p>
+    <w:p>
+      <w:pPr>
+        <w:jc w:val="both"/>
+        <w:rPr>
+          <w:lang w:val="en-US"/>
+        </w:rPr>
+      </w:pPr>
+      <w:r>
+        <w:rPr>
+          <w:lang w:val="en-US"/>
+        </w:rPr>
+        <w:t>https://forum.unity3d.com/threads/unityengine-ui-dll-is-in-timestamps-but-is-not-known-in-assetdatabase.274492/#post-1942214</w:t>
+      </w:r>
+    </w:p>
+    <w:p>
+      <w:pPr>
+        <w:jc w:val="both"/>
+        <w:rPr>
+          <w:lang w:val="en-US"/>
+        </w:rPr>
+      </w:pPr>
+    </w:p>
+    <w:p>
+      <w:pPr>
+        <w:jc w:val="both"/>
+        <w:rPr>
+          <w:lang w:val="en-US"/>
+        </w:rPr>
+      </w:pPr>
+    </w:p>
+    <w:p>
+      <w:pPr>
         <w:jc w:val="both"/>
         <w:rPr>
           <w:lang w:val="en-US"/>
@@ -5272,7 +6546,21 @@
       <w:rPr>
         <w:lang w:val="en-US"/>
       </w:rPr>
-      <w:t xml:space="preserve"> Timepath </w:t>
+      <w:t xml:space="preserve"> </w:t>
+    </w:r>
+    <w:proofErr w:type="spellStart"/>
+    <w:r>
+      <w:rPr>
+        <w:lang w:val="en-US"/>
+      </w:rPr>
+      <w:t>Timepath</w:t>
+    </w:r>
+    <w:proofErr w:type="spellEnd"/>
+    <w:r>
+      <w:rPr>
+        <w:lang w:val="en-US"/>
+      </w:rPr>
+      <w:t xml:space="preserve"> </w:t>
     </w:r>
     <w:r>
       <w:rPr>
@@ -5661,6 +6949,92 @@
     </w:lvl>
   </w:abstractNum>
   <w:abstractNum w:abstractNumId="2" w15:restartNumberingAfterBreak="0">
+    <w:nsid w:val="16F325DB"/>
+    <w:multiLevelType w:val="hybridMultilevel"/>
+    <w:tmpl w:val="D408AEC0"/>
+    <w:lvl w:ilvl="0" w:tplc="0C0A000F">
+      <w:start w:val="1"/>
+      <w:numFmt w:val="decimal"/>
+      <w:lvlText w:val="%1."/>
+      <w:lvlJc w:val="left"/>
+      <w:pPr>
+        <w:ind w:left="720" w:hanging="360"/>
+      </w:pPr>
+    </w:lvl>
+    <w:lvl w:ilvl="1" w:tplc="0C0A0019">
+      <w:start w:val="1"/>
+      <w:numFmt w:val="lowerLetter"/>
+      <w:lvlText w:val="%2."/>
+      <w:lvlJc w:val="left"/>
+      <w:pPr>
+        <w:ind w:left="1440" w:hanging="360"/>
+      </w:pPr>
+    </w:lvl>
+    <w:lvl w:ilvl="2" w:tplc="0C0A001B" w:tentative="1">
+      <w:start w:val="1"/>
+      <w:numFmt w:val="lowerRoman"/>
+      <w:lvlText w:val="%3."/>
+      <w:lvlJc w:val="right"/>
+      <w:pPr>
+        <w:ind w:left="2160" w:hanging="180"/>
+      </w:pPr>
+    </w:lvl>
+    <w:lvl w:ilvl="3" w:tplc="0C0A000F" w:tentative="1">
+      <w:start w:val="1"/>
+      <w:numFmt w:val="decimal"/>
+      <w:lvlText w:val="%4."/>
+      <w:lvlJc w:val="left"/>
+      <w:pPr>
+        <w:ind w:left="2880" w:hanging="360"/>
+      </w:pPr>
+    </w:lvl>
+    <w:lvl w:ilvl="4" w:tplc="0C0A0019" w:tentative="1">
+      <w:start w:val="1"/>
+      <w:numFmt w:val="lowerLetter"/>
+      <w:lvlText w:val="%5."/>
+      <w:lvlJc w:val="left"/>
+      <w:pPr>
+        <w:ind w:left="3600" w:hanging="360"/>
+      </w:pPr>
+    </w:lvl>
+    <w:lvl w:ilvl="5" w:tplc="0C0A001B" w:tentative="1">
+      <w:start w:val="1"/>
+      <w:numFmt w:val="lowerRoman"/>
+      <w:lvlText w:val="%6."/>
+      <w:lvlJc w:val="right"/>
+      <w:pPr>
+        <w:ind w:left="4320" w:hanging="180"/>
+      </w:pPr>
+    </w:lvl>
+    <w:lvl w:ilvl="6" w:tplc="0C0A000F" w:tentative="1">
+      <w:start w:val="1"/>
+      <w:numFmt w:val="decimal"/>
+      <w:lvlText w:val="%7."/>
+      <w:lvlJc w:val="left"/>
+      <w:pPr>
+        <w:ind w:left="5040" w:hanging="360"/>
+      </w:pPr>
+    </w:lvl>
+    <w:lvl w:ilvl="7" w:tplc="0C0A0019" w:tentative="1">
+      <w:start w:val="1"/>
+      <w:numFmt w:val="lowerLetter"/>
+      <w:lvlText w:val="%8."/>
+      <w:lvlJc w:val="left"/>
+      <w:pPr>
+        <w:ind w:left="5760" w:hanging="360"/>
+      </w:pPr>
+    </w:lvl>
+    <w:lvl w:ilvl="8" w:tplc="0C0A001B" w:tentative="1">
+      <w:start w:val="1"/>
+      <w:numFmt w:val="lowerRoman"/>
+      <w:lvlText w:val="%9."/>
+      <w:lvlJc w:val="right"/>
+      <w:pPr>
+        <w:ind w:left="6480" w:hanging="180"/>
+      </w:pPr>
+    </w:lvl>
+  </w:abstractNum>
+  <w:abstractNum w:abstractNumId="3" w15:restartNumberingAfterBreak="0">
     <w:nsid w:val="1DD07AE3"/>
     <w:multiLevelType w:val="hybridMultilevel"/>
     <w:tmpl w:val="DFBE181E"/>
@@ -5749,7 +7123,93 @@
       </w:pPr>
     </w:lvl>
   </w:abstractNum>
-  <w:abstractNum w:abstractNumId="3" w15:restartNumberingAfterBreak="0">
+  <w:abstractNum w:abstractNumId="4" w15:restartNumberingAfterBreak="0">
+    <w:nsid w:val="37282CC0"/>
+    <w:multiLevelType w:val="hybridMultilevel"/>
+    <w:tmpl w:val="F640BC60"/>
+    <w:lvl w:ilvl="0" w:tplc="0C0A000F">
+      <w:start w:val="1"/>
+      <w:numFmt w:val="decimal"/>
+      <w:lvlText w:val="%1."/>
+      <w:lvlJc w:val="left"/>
+      <w:pPr>
+        <w:ind w:left="770" w:hanging="360"/>
+      </w:pPr>
+    </w:lvl>
+    <w:lvl w:ilvl="1" w:tplc="0C0A0019" w:tentative="1">
+      <w:start w:val="1"/>
+      <w:numFmt w:val="lowerLetter"/>
+      <w:lvlText w:val="%2."/>
+      <w:lvlJc w:val="left"/>
+      <w:pPr>
+        <w:ind w:left="1490" w:hanging="360"/>
+      </w:pPr>
+    </w:lvl>
+    <w:lvl w:ilvl="2" w:tplc="0C0A001B" w:tentative="1">
+      <w:start w:val="1"/>
+      <w:numFmt w:val="lowerRoman"/>
+      <w:lvlText w:val="%3."/>
+      <w:lvlJc w:val="right"/>
+      <w:pPr>
+        <w:ind w:left="2210" w:hanging="180"/>
+      </w:pPr>
+    </w:lvl>
+    <w:lvl w:ilvl="3" w:tplc="0C0A000F" w:tentative="1">
+      <w:start w:val="1"/>
+      <w:numFmt w:val="decimal"/>
+      <w:lvlText w:val="%4."/>
+      <w:lvlJc w:val="left"/>
+      <w:pPr>
+        <w:ind w:left="2930" w:hanging="360"/>
+      </w:pPr>
+    </w:lvl>
+    <w:lvl w:ilvl="4" w:tplc="0C0A0019" w:tentative="1">
+      <w:start w:val="1"/>
+      <w:numFmt w:val="lowerLetter"/>
+      <w:lvlText w:val="%5."/>
+      <w:lvlJc w:val="left"/>
+      <w:pPr>
+        <w:ind w:left="3650" w:hanging="360"/>
+      </w:pPr>
+    </w:lvl>
+    <w:lvl w:ilvl="5" w:tplc="0C0A001B" w:tentative="1">
+      <w:start w:val="1"/>
+      <w:numFmt w:val="lowerRoman"/>
+      <w:lvlText w:val="%6."/>
+      <w:lvlJc w:val="right"/>
+      <w:pPr>
+        <w:ind w:left="4370" w:hanging="180"/>
+      </w:pPr>
+    </w:lvl>
+    <w:lvl w:ilvl="6" w:tplc="0C0A000F" w:tentative="1">
+      <w:start w:val="1"/>
+      <w:numFmt w:val="decimal"/>
+      <w:lvlText w:val="%7."/>
+      <w:lvlJc w:val="left"/>
+      <w:pPr>
+        <w:ind w:left="5090" w:hanging="360"/>
+      </w:pPr>
+    </w:lvl>
+    <w:lvl w:ilvl="7" w:tplc="0C0A0019" w:tentative="1">
+      <w:start w:val="1"/>
+      <w:numFmt w:val="lowerLetter"/>
+      <w:lvlText w:val="%8."/>
+      <w:lvlJc w:val="left"/>
+      <w:pPr>
+        <w:ind w:left="5810" w:hanging="360"/>
+      </w:pPr>
+    </w:lvl>
+    <w:lvl w:ilvl="8" w:tplc="0C0A001B" w:tentative="1">
+      <w:start w:val="1"/>
+      <w:numFmt w:val="lowerRoman"/>
+      <w:lvlText w:val="%9."/>
+      <w:lvlJc w:val="right"/>
+      <w:pPr>
+        <w:ind w:left="6530" w:hanging="180"/>
+      </w:pPr>
+    </w:lvl>
+  </w:abstractNum>
+  <w:abstractNum w:abstractNumId="5" w15:restartNumberingAfterBreak="0">
     <w:nsid w:val="3DE71617"/>
     <w:multiLevelType w:val="hybridMultilevel"/>
     <w:tmpl w:val="490A5E64"/>
@@ -5862,7 +7322,7 @@
       </w:rPr>
     </w:lvl>
   </w:abstractNum>
-  <w:abstractNum w:abstractNumId="4" w15:restartNumberingAfterBreak="0">
+  <w:abstractNum w:abstractNumId="6" w15:restartNumberingAfterBreak="0">
     <w:nsid w:val="475D0E54"/>
     <w:multiLevelType w:val="hybridMultilevel"/>
     <w:tmpl w:val="E1AABC68"/>
@@ -5975,7 +7435,7 @@
       </w:rPr>
     </w:lvl>
   </w:abstractNum>
-  <w:abstractNum w:abstractNumId="5" w15:restartNumberingAfterBreak="0">
+  <w:abstractNum w:abstractNumId="7" w15:restartNumberingAfterBreak="0">
     <w:nsid w:val="47745EEB"/>
     <w:multiLevelType w:val="hybridMultilevel"/>
     <w:tmpl w:val="844237BA"/>
@@ -6064,7 +7524,7 @@
       </w:pPr>
     </w:lvl>
   </w:abstractNum>
-  <w:abstractNum w:abstractNumId="6" w15:restartNumberingAfterBreak="0">
+  <w:abstractNum w:abstractNumId="8" w15:restartNumberingAfterBreak="0">
     <w:nsid w:val="5B866BED"/>
     <w:multiLevelType w:val="hybridMultilevel"/>
     <w:tmpl w:val="3E4EB82A"/>
@@ -6156,7 +7616,7 @@
       </w:pPr>
     </w:lvl>
   </w:abstractNum>
-  <w:abstractNum w:abstractNumId="7" w15:restartNumberingAfterBreak="0">
+  <w:abstractNum w:abstractNumId="9" w15:restartNumberingAfterBreak="0">
     <w:nsid w:val="60DA5950"/>
     <w:multiLevelType w:val="hybridMultilevel"/>
     <w:tmpl w:val="00923A84"/>
@@ -6245,7 +7705,7 @@
       </w:pPr>
     </w:lvl>
   </w:abstractNum>
-  <w:abstractNum w:abstractNumId="8" w15:restartNumberingAfterBreak="0">
+  <w:abstractNum w:abstractNumId="10" w15:restartNumberingAfterBreak="0">
     <w:nsid w:val="66DF437B"/>
     <w:multiLevelType w:val="hybridMultilevel"/>
     <w:tmpl w:val="3806A7BE"/>
@@ -6335,31 +7795,37 @@
     </w:lvl>
   </w:abstractNum>
   <w:num w:numId="1">
+    <w:abstractNumId w:val="9"/>
+  </w:num>
+  <w:num w:numId="2">
     <w:abstractNumId w:val="7"/>
   </w:num>
-  <w:num w:numId="2">
-    <w:abstractNumId w:val="5"/>
-  </w:num>
   <w:num w:numId="3">
-    <w:abstractNumId w:val="8"/>
+    <w:abstractNumId w:val="10"/>
   </w:num>
   <w:num w:numId="4">
-    <w:abstractNumId w:val="3"/>
+    <w:abstractNumId w:val="5"/>
   </w:num>
   <w:num w:numId="5">
     <w:abstractNumId w:val="0"/>
   </w:num>
   <w:num w:numId="6">
-    <w:abstractNumId w:val="2"/>
+    <w:abstractNumId w:val="3"/>
   </w:num>
   <w:num w:numId="7">
     <w:abstractNumId w:val="1"/>
   </w:num>
   <w:num w:numId="8">
+    <w:abstractNumId w:val="8"/>
+  </w:num>
+  <w:num w:numId="9">
     <w:abstractNumId w:val="6"/>
   </w:num>
-  <w:num w:numId="9">
+  <w:num w:numId="10">
     <w:abstractNumId w:val="4"/>
+  </w:num>
+  <w:num w:numId="11">
+    <w:abstractNumId w:val="2"/>
   </w:num>
 </w:numbering>
 </file>
@@ -7241,7 +8707,7 @@
 </file>
 
 <file path=customXml/itemProps1.xml><?xml version="1.0" encoding="utf-8"?>
-<ds:datastoreItem xmlns:ds="http://schemas.openxmlformats.org/officeDocument/2006/customXml" ds:itemID="{CA45D63F-54F4-427C-B463-B592DA22D590}">
+<ds:datastoreItem xmlns:ds="http://schemas.openxmlformats.org/officeDocument/2006/customXml" ds:itemID="{20D91EB8-9C67-47A3-8D00-19D415DE3DCD}">
   <ds:schemaRefs>
     <ds:schemaRef ds:uri="http://schemas.openxmlformats.org/officeDocument/2006/bibliography"/>
   </ds:schemaRefs>

</xml_diff>